<commit_message>
doc: high level doc version3
bug fix
</commit_message>
<xml_diff>
--- a/doc/Design Document/High-Level Document.docx
+++ b/doc/Design Document/High-Level Document.docx
@@ -2,6 +2,53 @@
 <file path=word/document.xml><?xml version="1.0" encoding="utf-8"?>
 <w:document xmlns:wpc="http://schemas.microsoft.com/office/word/2010/wordprocessingCanvas" xmlns:mc="http://schemas.openxmlformats.org/markup-compatibility/2006" xmlns:o="urn:schemas-microsoft-com:office:office" xmlns:r="http://schemas.openxmlformats.org/officeDocument/2006/relationships" xmlns:m="http://schemas.openxmlformats.org/officeDocument/2006/math" xmlns:v="urn:schemas-microsoft-com:vml" xmlns:wp14="http://schemas.microsoft.com/office/word/2010/wordprocessingDrawing" xmlns:wp="http://schemas.openxmlformats.org/drawingml/2006/wordprocessingDrawing" xmlns:w="http://schemas.openxmlformats.org/wordprocessingml/2006/main" xmlns:w14="http://schemas.microsoft.com/office/word/2010/wordml" xmlns:w10="urn:schemas-microsoft-com:office:word" xmlns:w15="http://schemas.microsoft.com/office/word/2012/wordml" xmlns:wpg="http://schemas.microsoft.com/office/word/2010/wordprocessingGroup" xmlns:wpi="http://schemas.microsoft.com/office/word/2010/wordprocessingInk" xmlns:wne="http://schemas.microsoft.com/office/word/2006/wordml" xmlns:wps="http://schemas.microsoft.com/office/word/2010/wordprocessingShape" xmlns:wpsCustomData="http://www.wps.cn/officeDocument/2013/wpsCustomData" mc:Ignorable="w14 w15 wp14">
   <w:body>
+    <w:p>
+      <w:pPr>
+        <w:numPr>
+          <w:ilvl w:val="0"/>
+          <w:numId w:val="0"/>
+        </w:numPr>
+        <w:jc w:val="center"/>
+        <w:rPr>
+          <w:rFonts w:hint="default" w:ascii="Arial" w:hAnsi="Arial" w:cs="Arial" w:eastAsiaTheme="minorEastAsia"/>
+          <w:b/>
+          <w:bCs/>
+          <w:kern w:val="2"/>
+          <w:sz w:val="36"/>
+          <w:szCs w:val="44"/>
+          <w:lang w:val="en-US" w:eastAsia="zh-CN" w:bidi="ar-SA"/>
+        </w:rPr>
+      </w:pPr>
+      <w:r>
+        <w:rPr>
+          <w:rFonts w:hint="eastAsia" w:ascii="Arial" w:hAnsi="Arial" w:cs="Arial"/>
+          <w:b/>
+          <w:bCs/>
+          <w:kern w:val="2"/>
+          <w:sz w:val="36"/>
+          <w:szCs w:val="44"/>
+          <w:lang w:val="en-US" w:eastAsia="zh-CN" w:bidi="ar-SA"/>
+        </w:rPr>
+        <w:t>High-level design document</w:t>
+      </w:r>
+    </w:p>
+    <w:p>
+      <w:pPr>
+        <w:numPr>
+          <w:ilvl w:val="0"/>
+          <w:numId w:val="0"/>
+        </w:numPr>
+        <w:rPr>
+          <w:rFonts w:hint="default" w:ascii="Arial" w:hAnsi="Arial" w:cs="Arial" w:eastAsiaTheme="minorEastAsia"/>
+          <w:b/>
+          <w:bCs/>
+          <w:kern w:val="2"/>
+          <w:sz w:val="24"/>
+          <w:szCs w:val="32"/>
+          <w:lang w:val="en-US" w:eastAsia="zh-CN" w:bidi="ar-SA"/>
+        </w:rPr>
+      </w:pPr>
+    </w:p>
     <w:p>
       <w:pPr>
         <w:numPr>
@@ -64,7 +111,29 @@
           <w:szCs w:val="32"/>
           <w:lang w:val="en-US" w:eastAsia="zh-CN"/>
         </w:rPr>
-        <w:t>1.1 Game name</w:t>
+        <w:t xml:space="preserve">1.1 </w:t>
+      </w:r>
+      <w:r>
+        <w:rPr>
+          <w:rFonts w:hint="eastAsia" w:ascii="Arial" w:hAnsi="Arial" w:cs="Arial"/>
+          <w:b/>
+          <w:bCs/>
+          <w:sz w:val="24"/>
+          <w:szCs w:val="32"/>
+          <w:lang w:val="en-US" w:eastAsia="zh-CN"/>
+        </w:rPr>
+        <w:t>g</w:t>
+      </w:r>
+      <w:r>
+        <w:rPr>
+          <w:rFonts w:hint="default" w:ascii="Arial" w:hAnsi="Arial" w:cs="Arial"/>
+          <w:b/>
+          <w:bCs/>
+          <w:sz w:val="24"/>
+          <w:szCs w:val="32"/>
+          <w:lang w:val="en-US" w:eastAsia="zh-CN"/>
+        </w:rPr>
+        <w:t>ame name</w:t>
       </w:r>
       <w:r>
         <w:rPr>
@@ -136,7 +205,29 @@
           <w:szCs w:val="32"/>
           <w:lang w:val="en-US" w:eastAsia="zh-CN"/>
         </w:rPr>
-        <w:t>1.2 Background overview:</w:t>
+        <w:t xml:space="preserve">1.2 </w:t>
+      </w:r>
+      <w:r>
+        <w:rPr>
+          <w:rFonts w:hint="eastAsia" w:ascii="Arial" w:hAnsi="Arial" w:cs="Arial"/>
+          <w:b/>
+          <w:bCs/>
+          <w:sz w:val="24"/>
+          <w:szCs w:val="32"/>
+          <w:lang w:val="en-US" w:eastAsia="zh-CN"/>
+        </w:rPr>
+        <w:t>b</w:t>
+      </w:r>
+      <w:r>
+        <w:rPr>
+          <w:rFonts w:hint="default" w:ascii="Arial" w:hAnsi="Arial" w:cs="Arial"/>
+          <w:b/>
+          <w:bCs/>
+          <w:sz w:val="24"/>
+          <w:szCs w:val="32"/>
+          <w:lang w:val="en-US" w:eastAsia="zh-CN"/>
+        </w:rPr>
+        <w:t>ackground overview:</w:t>
       </w:r>
       <w:r>
         <w:rPr>
@@ -186,7 +277,29 @@
           <w:szCs w:val="32"/>
           <w:lang w:val="en-US" w:eastAsia="zh-CN"/>
         </w:rPr>
-        <w:t>1.3 Genre:</w:t>
+        <w:t xml:space="preserve">1.3 </w:t>
+      </w:r>
+      <w:r>
+        <w:rPr>
+          <w:rFonts w:hint="eastAsia" w:ascii="Arial" w:hAnsi="Arial" w:cs="Arial"/>
+          <w:b/>
+          <w:bCs/>
+          <w:sz w:val="24"/>
+          <w:szCs w:val="32"/>
+          <w:lang w:val="en-US" w:eastAsia="zh-CN"/>
+        </w:rPr>
+        <w:t>g</w:t>
+      </w:r>
+      <w:r>
+        <w:rPr>
+          <w:rFonts w:hint="default" w:ascii="Arial" w:hAnsi="Arial" w:cs="Arial"/>
+          <w:b/>
+          <w:bCs/>
+          <w:sz w:val="24"/>
+          <w:szCs w:val="32"/>
+          <w:lang w:val="en-US" w:eastAsia="zh-CN"/>
+        </w:rPr>
+        <w:t>enre:</w:t>
       </w:r>
       <w:r>
         <w:rPr>
@@ -238,7 +351,29 @@
           <w:szCs w:val="32"/>
           <w:lang w:val="en-US" w:eastAsia="zh-CN"/>
         </w:rPr>
-        <w:t xml:space="preserve">1.4 Selling points: </w:t>
+        <w:t xml:space="preserve">1.4 </w:t>
+      </w:r>
+      <w:r>
+        <w:rPr>
+          <w:rFonts w:hint="eastAsia" w:ascii="Arial" w:hAnsi="Arial" w:cs="Arial"/>
+          <w:b/>
+          <w:bCs/>
+          <w:sz w:val="24"/>
+          <w:szCs w:val="32"/>
+          <w:lang w:val="en-US" w:eastAsia="zh-CN"/>
+        </w:rPr>
+        <w:t>s</w:t>
+      </w:r>
+      <w:r>
+        <w:rPr>
+          <w:rFonts w:hint="default" w:ascii="Arial" w:hAnsi="Arial" w:cs="Arial"/>
+          <w:b/>
+          <w:bCs/>
+          <w:sz w:val="24"/>
+          <w:szCs w:val="32"/>
+          <w:lang w:val="en-US" w:eastAsia="zh-CN"/>
+        </w:rPr>
+        <w:t xml:space="preserve">elling points: </w:t>
       </w:r>
     </w:p>
     <w:p>
@@ -457,7 +592,29 @@
           <w:szCs w:val="32"/>
           <w:lang w:val="en-US" w:eastAsia="zh-CN"/>
         </w:rPr>
-        <w:t>1.5 Target audience:</w:t>
+        <w:t xml:space="preserve">1.5 </w:t>
+      </w:r>
+      <w:r>
+        <w:rPr>
+          <w:rFonts w:hint="eastAsia" w:ascii="Arial" w:hAnsi="Arial" w:cs="Arial"/>
+          <w:b/>
+          <w:bCs/>
+          <w:sz w:val="24"/>
+          <w:szCs w:val="32"/>
+          <w:lang w:val="en-US" w:eastAsia="zh-CN"/>
+        </w:rPr>
+        <w:t>t</w:t>
+      </w:r>
+      <w:r>
+        <w:rPr>
+          <w:rFonts w:hint="default" w:ascii="Arial" w:hAnsi="Arial" w:cs="Arial"/>
+          <w:b/>
+          <w:bCs/>
+          <w:sz w:val="24"/>
+          <w:szCs w:val="32"/>
+          <w:lang w:val="en-US" w:eastAsia="zh-CN"/>
+        </w:rPr>
+        <w:t>arget audience:</w:t>
       </w:r>
     </w:p>
     <w:p>
@@ -502,7 +659,29 @@
           <w:szCs w:val="32"/>
           <w:lang w:val="en-US" w:eastAsia="zh-CN"/>
         </w:rPr>
-        <w:t>1.6 Hardware requirements:</w:t>
+        <w:t xml:space="preserve">1.6 </w:t>
+      </w:r>
+      <w:r>
+        <w:rPr>
+          <w:rFonts w:hint="eastAsia" w:ascii="Arial" w:hAnsi="Arial" w:cs="Arial"/>
+          <w:b/>
+          <w:bCs/>
+          <w:sz w:val="24"/>
+          <w:szCs w:val="32"/>
+          <w:lang w:val="en-US" w:eastAsia="zh-CN"/>
+        </w:rPr>
+        <w:t>h</w:t>
+      </w:r>
+      <w:r>
+        <w:rPr>
+          <w:rFonts w:hint="default" w:ascii="Arial" w:hAnsi="Arial" w:cs="Arial"/>
+          <w:b/>
+          <w:bCs/>
+          <w:sz w:val="24"/>
+          <w:szCs w:val="32"/>
+          <w:lang w:val="en-US" w:eastAsia="zh-CN"/>
+        </w:rPr>
+        <w:t>ardware requirements:</w:t>
       </w:r>
       <w:r>
         <w:rPr>
@@ -1233,7 +1412,7 @@
           <w:szCs w:val="32"/>
           <w:lang w:val="en-US" w:eastAsia="zh-CN"/>
         </w:rPr>
-        <w:t xml:space="preserve">infantry </w:t>
+        <w:t xml:space="preserve">infantries </w:t>
       </w:r>
       <w:bookmarkEnd w:id="2"/>
       <w:r>
@@ -1267,7 +1446,7 @@
           <w:szCs w:val="32"/>
           <w:lang w:val="en-US" w:eastAsia="zh-CN"/>
         </w:rPr>
-        <w:t>each player counts out 35 infantry if there are 3 players</w:t>
+        <w:t>each player counts out 35 infantries if there are 3 players</w:t>
       </w:r>
     </w:p>
     <w:p>
@@ -1291,18 +1470,7 @@
           <w:szCs w:val="32"/>
           <w:lang w:val="en-US" w:eastAsia="zh-CN"/>
         </w:rPr>
-        <w:t>each pla</w:t>
-      </w:r>
-      <w:bookmarkStart w:id="8" w:name="_GoBack"/>
-      <w:bookmarkEnd w:id="8"/>
-      <w:r>
-        <w:rPr>
-          <w:rFonts w:hint="eastAsia" w:ascii="Arial" w:hAnsi="Arial" w:cs="Arial"/>
-          <w:sz w:val="24"/>
-          <w:szCs w:val="32"/>
-          <w:lang w:val="en-US" w:eastAsia="zh-CN"/>
-        </w:rPr>
-        <w:t>yer counts out 30 infantry if there are 4 players</w:t>
+        <w:t>each player counts out 30 infantries if there are 4 players</w:t>
       </w:r>
     </w:p>
     <w:p>
@@ -1326,7 +1494,7 @@
           <w:szCs w:val="32"/>
           <w:lang w:val="en-US" w:eastAsia="zh-CN"/>
         </w:rPr>
-        <w:t>each player counts out 25 infantry if there are 5 players</w:t>
+        <w:t>each player counts out 25 infantries if there are 5 players</w:t>
       </w:r>
     </w:p>
     <w:p>
@@ -1350,7 +1518,7 @@
           <w:szCs w:val="32"/>
           <w:lang w:val="en-US" w:eastAsia="zh-CN"/>
         </w:rPr>
-        <w:t>each player counts out 20 infantry if there are 6 players</w:t>
+        <w:t>each player counts out 20 infantries if there are 6 players</w:t>
       </w:r>
     </w:p>
     <w:p>
@@ -1429,7 +1597,25 @@
           <w:szCs w:val="24"/>
           <w:lang w:val="en-US" w:eastAsia="zh-CN"/>
         </w:rPr>
-        <w:t>each player select a starting area as their headquarter at the beginning of the game and acquire a given resources and forces</w:t>
+        <w:t>each player select</w:t>
+      </w:r>
+      <w:r>
+        <w:rPr>
+          <w:rFonts w:hint="eastAsia" w:ascii="Arial" w:hAnsi="Arial" w:cs="Arial"/>
+          <w:sz w:val="24"/>
+          <w:szCs w:val="24"/>
+          <w:lang w:val="en-US" w:eastAsia="zh-CN"/>
+        </w:rPr>
+        <w:t>s</w:t>
+      </w:r>
+      <w:r>
+        <w:rPr>
+          <w:rFonts w:hint="default" w:ascii="Arial" w:hAnsi="Arial" w:cs="Arial"/>
+          <w:sz w:val="24"/>
+          <w:szCs w:val="24"/>
+          <w:lang w:val="en-US" w:eastAsia="zh-CN"/>
+        </w:rPr>
+        <w:t xml:space="preserve"> a starting area as their headquarter at the beginning of the game and acquire a given resources and forces</w:t>
       </w:r>
       <w:bookmarkEnd w:id="3"/>
       <w:r>
@@ -1604,7 +1790,7 @@
           <w:szCs w:val="24"/>
           <w:lang w:val="en-US" w:eastAsia="zh-CN"/>
         </w:rPr>
-        <w:t>at the every turn beginning, count the number of territories that the players capture and then divide by three. The result is the number of the armies that the players can deploy in the next turn</w:t>
+        <w:t>at every turn beginning, count the number of territories that the players capture and then divide by three. The result is the number of the armies that the players can deploy in the next turn</w:t>
       </w:r>
     </w:p>
     <w:p>
@@ -1661,7 +1847,25 @@
           <w:szCs w:val="24"/>
           <w:lang w:val="en-US" w:eastAsia="zh-CN"/>
         </w:rPr>
-        <w:t xml:space="preserve">cards reward: the cards divide into four types. The first three type is a territory with a infancy, cavalry or artillery. The rest of one is a “wild” card with all three armies but no territory. Players can get a card if they successful occupy </w:t>
+        <w:t>cards reward: the cards divide into four types. The first three type is a</w:t>
+      </w:r>
+      <w:r>
+        <w:rPr>
+          <w:rFonts w:hint="eastAsia" w:ascii="Arial" w:hAnsi="Arial" w:cs="Arial"/>
+          <w:sz w:val="24"/>
+          <w:szCs w:val="24"/>
+          <w:lang w:val="en-US" w:eastAsia="zh-CN"/>
+        </w:rPr>
+        <w:t>n</w:t>
+      </w:r>
+      <w:r>
+        <w:rPr>
+          <w:rFonts w:hint="default" w:ascii="Arial" w:hAnsi="Arial" w:cs="Arial"/>
+          <w:sz w:val="24"/>
+          <w:szCs w:val="24"/>
+          <w:lang w:val="en-US" w:eastAsia="zh-CN"/>
+        </w:rPr>
+        <w:t xml:space="preserve"> territory with a infancy, cavalry or artillery. The rest of one is a “wild” card with all three armies but no territory. Players can get a card if they successful occupy </w:t>
       </w:r>
       <w:r>
         <w:rPr>
@@ -1721,7 +1925,25 @@
           <w:szCs w:val="32"/>
           <w:lang w:val="en-US" w:eastAsia="zh-CN"/>
         </w:rPr>
-        <w:t xml:space="preserve">But there is a certain armies that need to remain in </w:t>
+        <w:t>But there is a certain arm</w:t>
+      </w:r>
+      <w:r>
+        <w:rPr>
+          <w:rFonts w:hint="eastAsia" w:ascii="Arial" w:hAnsi="Arial" w:cs="Arial"/>
+          <w:sz w:val="24"/>
+          <w:szCs w:val="32"/>
+          <w:lang w:val="en-US" w:eastAsia="zh-CN"/>
+        </w:rPr>
+        <w:t>y</w:t>
+      </w:r>
+      <w:r>
+        <w:rPr>
+          <w:rFonts w:hint="default" w:ascii="Arial" w:hAnsi="Arial" w:cs="Arial"/>
+          <w:sz w:val="24"/>
+          <w:szCs w:val="32"/>
+          <w:lang w:val="en-US" w:eastAsia="zh-CN"/>
+        </w:rPr>
+        <w:t xml:space="preserve"> that need to remain in </w:t>
       </w:r>
       <w:r>
         <w:rPr>
@@ -1924,7 +2146,7 @@
           <w:szCs w:val="32"/>
           <w:lang w:val="en-US" w:eastAsia="zh-CN"/>
         </w:rPr>
-        <w:t>victory: when the players conquer all the territories or has the maximum number of territories at a particular round wins, a visual window will overlay the current screen, displaying the victory message</w:t>
+        <w:t>victory: when the players conquer all the territories or has the maximum number of territories at a particular round win, a visual window will overlay the current screen, displaying the victory message</w:t>
       </w:r>
     </w:p>
     <w:p>
@@ -2005,6 +2227,7 @@
     <w:p>
       <w:pPr>
         <w:numPr>
+          <w:ilvl w:val="0"/>
           <w:numId w:val="0"/>
         </w:numPr>
         <w:ind w:firstLine="240" w:firstLineChars="100"/>
@@ -2051,7 +2274,29 @@
           <w:szCs w:val="40"/>
           <w:lang w:val="en-US" w:eastAsia="zh-CN"/>
         </w:rPr>
-        <w:t>.Interface design:</w:t>
+        <w:t>.</w:t>
+      </w:r>
+      <w:r>
+        <w:rPr>
+          <w:rFonts w:hint="eastAsia" w:ascii="Arial" w:hAnsi="Arial" w:cs="Arial"/>
+          <w:b/>
+          <w:bCs/>
+          <w:sz w:val="32"/>
+          <w:szCs w:val="40"/>
+          <w:lang w:val="en-US" w:eastAsia="zh-CN"/>
+        </w:rPr>
+        <w:t xml:space="preserve">UI </w:t>
+      </w:r>
+      <w:r>
+        <w:rPr>
+          <w:rFonts w:hint="default" w:ascii="Arial" w:hAnsi="Arial" w:cs="Arial"/>
+          <w:b/>
+          <w:bCs/>
+          <w:sz w:val="32"/>
+          <w:szCs w:val="40"/>
+          <w:lang w:val="en-US" w:eastAsia="zh-CN"/>
+        </w:rPr>
+        <w:t>design:</w:t>
       </w:r>
     </w:p>
     <w:p>
@@ -2092,22 +2337,11 @@
       <w:r>
         <w:rPr>
           <w:rFonts w:hint="eastAsia" w:ascii="Arial" w:hAnsi="Arial" w:cs="Arial"/>
-          <w:b/>
-          <w:bCs/>
-          <w:sz w:val="24"/>
-          <w:szCs w:val="32"/>
-          <w:lang w:val="en-US" w:eastAsia="zh-CN"/>
-        </w:rPr>
-        <w:t xml:space="preserve"> </w:t>
-      </w:r>
-      <w:r>
-        <w:rPr>
-          <w:rFonts w:hint="eastAsia" w:ascii="Arial" w:hAnsi="Arial" w:cs="Arial"/>
-          <w:sz w:val="24"/>
-          <w:szCs w:val="24"/>
-          <w:lang w:val="en-US" w:eastAsia="zh-CN"/>
-        </w:rPr>
-        <w:t>design a brief and concise menu, encompassing options of single player</w:t>
+          <w:sz w:val="24"/>
+          <w:szCs w:val="24"/>
+          <w:lang w:val="en-US" w:eastAsia="zh-CN"/>
+        </w:rPr>
+        <w:t xml:space="preserve"> the menu encompasses options of single player</w:t>
       </w:r>
       <w:r>
         <w:rPr>
@@ -2304,13 +2538,14 @@
           <w:szCs w:val="32"/>
           <w:lang w:val="en-US" w:eastAsia="zh-CN"/>
         </w:rPr>
-        <w:t xml:space="preserve"> And then the user can play with AI, which can divides into 4 levels, easy, beginner, intermediate and advanced. On the lower levels, the AI may do more random behavior, while on higher levels, the AI may be more intelligent and strategic. In terms of the reaction time of AI, it can adjust according to the complexity and players expectation. A timeout handling mechanism can be implemented if AI can not make decision within the prescriptive time, such as randomly selecting a acquiesce behavior or skipping the turn</w:t>
+        <w:t xml:space="preserve"> And then the user can play with AI</w:t>
       </w:r>
     </w:p>
     <w:p>
       <w:pPr>
         <w:widowControl w:val="0"/>
         <w:numPr>
+          <w:ilvl w:val="0"/>
           <w:numId w:val="0"/>
         </w:numPr>
         <w:jc w:val="both"/>
@@ -2363,7 +2598,7 @@
           <w:szCs w:val="32"/>
           <w:lang w:val="en-US" w:eastAsia="zh-CN"/>
         </w:rPr>
-        <w:t>: when the user click the button, the players can choose to play with friends or match players online. In room-based multiplayer, one player create a game room and limit the number of people in the room. The other players can access to the room through the list of rooms or an invitation link in the game interface. The game starts when the number of players in the room reaches a preset minimum number. When the game reaches the end condition, the game result will be settled, and the rewards will be distributed or ranked</w:t>
+        <w:t>: when the user clicks the button, the players can choose to play with friends or match players online. In room-based multiplayer, one player creates a game room and limit the number of people in the room. The other players can access to the room through the list of rooms or an invitation link in the game interface. The game starts when the number of players in the room reaches a preset minimum number. When the game reaches the end condition, the game result will be settled, and the rewards will be distributed or ranked</w:t>
       </w:r>
     </w:p>
     <w:p>
@@ -2713,33 +2948,79 @@
         </w:numPr>
         <w:ind w:left="840" w:leftChars="0" w:hanging="420" w:firstLineChars="0"/>
         <w:jc w:val="both"/>
-        <w:rPr>
-          <w:rFonts w:hint="eastAsia" w:ascii="Arial" w:hAnsi="Arial" w:cs="Arial"/>
-          <w:sz w:val="24"/>
-          <w:szCs w:val="24"/>
-          <w:lang w:val="en-US" w:eastAsia="zh-CN"/>
-        </w:rPr>
-      </w:pPr>
-      <w:r>
-        <w:rPr>
-          <w:rFonts w:hint="eastAsia" w:ascii="Arial" w:hAnsi="Arial" w:cs="Arial"/>
-          <w:sz w:val="24"/>
-          <w:szCs w:val="32"/>
-          <w:lang w:val="en-US" w:eastAsia="zh-CN"/>
-        </w:rPr>
-        <w:t>news: it is a chat interface between users and other players when they are playing the game</w:t>
-      </w:r>
-    </w:p>
-    <w:p>
-      <w:pPr>
-        <w:numPr>
-          <w:ilvl w:val="0"/>
-          <w:numId w:val="0"/>
-        </w:numPr>
-        <w:rPr>
-          <w:rFonts w:hint="eastAsia" w:ascii="Arial" w:hAnsi="Arial" w:cs="Arial"/>
-          <w:sz w:val="24"/>
-          <w:szCs w:val="24"/>
+      </w:pPr>
+      <w:r>
+        <w:rPr>
+          <w:rFonts w:hint="eastAsia" w:ascii="Arial" w:hAnsi="Arial" w:cs="Arial"/>
+          <w:sz w:val="24"/>
+          <w:szCs w:val="32"/>
+          <w:lang w:val="en-US" w:eastAsia="zh-CN"/>
+        </w:rPr>
+        <w:t>news: it is a chat interface between users and other players when they are playing the game. The chat box is located at the bottom left of the game screen, but not obstructing the core game content. Players can send messages by typing text in the input box and pressing the "Send" button, or by pressing a shortcut key (such as the Enter key).</w:t>
+      </w:r>
+    </w:p>
+    <w:p>
+      <w:pPr>
+        <w:numPr>
+          <w:ilvl w:val="0"/>
+          <w:numId w:val="0"/>
+        </w:numPr>
+      </w:pPr>
+      <w:r>
+        <w:drawing>
+          <wp:inline distT="0" distB="0" distL="114300" distR="114300">
+            <wp:extent cx="5601970" cy="1920875"/>
+            <wp:effectExtent l="0" t="0" r="8255" b="3175"/>
+            <wp:docPr id="1" name="图片 1"/>
+            <wp:cNvGraphicFramePr>
+              <a:graphicFrameLocks xmlns:a="http://schemas.openxmlformats.org/drawingml/2006/main" noChangeAspect="1"/>
+            </wp:cNvGraphicFramePr>
+            <a:graphic xmlns:a="http://schemas.openxmlformats.org/drawingml/2006/main">
+              <a:graphicData uri="http://schemas.openxmlformats.org/drawingml/2006/picture">
+                <pic:pic xmlns:pic="http://schemas.openxmlformats.org/drawingml/2006/picture">
+                  <pic:nvPicPr>
+                    <pic:cNvPr id="1" name="图片 1"/>
+                    <pic:cNvPicPr>
+                      <a:picLocks noChangeAspect="1"/>
+                    </pic:cNvPicPr>
+                  </pic:nvPicPr>
+                  <pic:blipFill>
+                    <a:blip r:embed="rId4"/>
+                    <a:srcRect l="2832" t="3781" r="1145" b="7236"/>
+                    <a:stretch>
+                      <a:fillRect/>
+                    </a:stretch>
+                  </pic:blipFill>
+                  <pic:spPr>
+                    <a:xfrm>
+                      <a:off x="0" y="0"/>
+                      <a:ext cx="5601970" cy="1920875"/>
+                    </a:xfrm>
+                    <a:prstGeom prst="rect">
+                      <a:avLst/>
+                    </a:prstGeom>
+                    <a:noFill/>
+                    <a:ln>
+                      <a:noFill/>
+                    </a:ln>
+                  </pic:spPr>
+                </pic:pic>
+              </a:graphicData>
+            </a:graphic>
+          </wp:inline>
+        </w:drawing>
+      </w:r>
+    </w:p>
+    <w:p>
+      <w:pPr>
+        <w:numPr>
+          <w:ilvl w:val="0"/>
+          <w:numId w:val="0"/>
+        </w:numPr>
+        <w:rPr>
+          <w:rFonts w:hint="eastAsia"/>
+          <w:sz w:val="24"/>
+          <w:szCs w:val="32"/>
           <w:lang w:val="en-US" w:eastAsia="zh-CN"/>
         </w:rPr>
       </w:pPr>
@@ -2958,9 +3239,15 @@
           <w:szCs w:val="24"/>
           <w:lang w:val="en-US" w:eastAsia="zh-CN" w:bidi="ar-SA"/>
         </w:rPr>
-        <w:t xml:space="preserve">4.2.2 settings: players can adjust the volume of music and sound, and the window size of </w:t>
-      </w:r>
-      <w:r>
+        <w:t>4.2.2 settings: players can adjust the volume of music and sound, and the window size of game</w:t>
+      </w:r>
+    </w:p>
+    <w:p>
+      <w:pPr>
+        <w:numPr>
+          <w:ilvl w:val="0"/>
+          <w:numId w:val="0"/>
+        </w:numPr>
         <w:rPr>
           <w:rFonts w:hint="eastAsia" w:ascii="Arial" w:hAnsi="Arial" w:cs="Arial"/>
           <w:b w:val="0"/>
@@ -2970,17 +3257,17 @@
           <w:szCs w:val="24"/>
           <w:lang w:val="en-US" w:eastAsia="zh-CN" w:bidi="ar-SA"/>
         </w:rPr>
-        <w:t>game</w:t>
-      </w:r>
-    </w:p>
-    <w:p>
-      <w:pPr>
-        <w:numPr>
-          <w:ilvl w:val="0"/>
-          <w:numId w:val="0"/>
-        </w:numPr>
-        <w:rPr>
-          <w:rFonts w:hint="eastAsia" w:ascii="Arial" w:hAnsi="Arial" w:cs="Arial"/>
+      </w:pPr>
+    </w:p>
+    <w:p>
+      <w:pPr>
+        <w:numPr>
+          <w:ilvl w:val="0"/>
+          <w:numId w:val="0"/>
+        </w:numPr>
+        <w:ind w:firstLine="240" w:firstLineChars="100"/>
+        <w:rPr>
+          <w:rFonts w:hint="default" w:ascii="Arial" w:hAnsi="Arial" w:cs="Arial"/>
           <w:b w:val="0"/>
           <w:bCs w:val="0"/>
           <w:kern w:val="2"/>
@@ -2989,16 +3276,9 @@
           <w:lang w:val="en-US" w:eastAsia="zh-CN" w:bidi="ar-SA"/>
         </w:rPr>
       </w:pPr>
-    </w:p>
-    <w:p>
-      <w:pPr>
-        <w:numPr>
-          <w:ilvl w:val="0"/>
-          <w:numId w:val="0"/>
-        </w:numPr>
-        <w:ind w:firstLine="240" w:firstLineChars="100"/>
-        <w:rPr>
-          <w:rFonts w:hint="default" w:ascii="Arial" w:hAnsi="Arial" w:cs="Arial"/>
+      <w:r>
+        <w:rPr>
+          <w:rFonts w:hint="eastAsia" w:ascii="Arial" w:hAnsi="Arial" w:cs="Arial"/>
           <w:b w:val="0"/>
           <w:bCs w:val="0"/>
           <w:kern w:val="2"/>
@@ -3006,17 +3286,6 @@
           <w:szCs w:val="24"/>
           <w:lang w:val="en-US" w:eastAsia="zh-CN" w:bidi="ar-SA"/>
         </w:rPr>
-      </w:pPr>
-      <w:r>
-        <w:rPr>
-          <w:rFonts w:hint="eastAsia" w:ascii="Arial" w:hAnsi="Arial" w:cs="Arial"/>
-          <w:b w:val="0"/>
-          <w:bCs w:val="0"/>
-          <w:kern w:val="2"/>
-          <w:sz w:val="24"/>
-          <w:szCs w:val="24"/>
-          <w:lang w:val="en-US" w:eastAsia="zh-CN" w:bidi="ar-SA"/>
-        </w:rPr>
         <w:t>4.2.3 save: save the current game progress of users for later resumption</w:t>
       </w:r>
     </w:p>
@@ -3027,28 +3296,217 @@
           <w:numId w:val="0"/>
         </w:numPr>
         <w:rPr>
-          <w:rFonts w:hint="eastAsia" w:ascii="Arial" w:hAnsi="Arial" w:cs="Arial"/>
-          <w:b/>
-          <w:bCs/>
-          <w:kern w:val="2"/>
-          <w:sz w:val="24"/>
-          <w:szCs w:val="24"/>
-          <w:lang w:val="en-US" w:eastAsia="zh-CN" w:bidi="ar-SA"/>
-        </w:rPr>
-      </w:pPr>
-    </w:p>
-    <w:p>
-      <w:pPr>
-        <w:numPr>
-          <w:ilvl w:val="0"/>
-          <w:numId w:val="0"/>
-        </w:numPr>
-        <w:rPr>
-          <w:rFonts w:hint="eastAsia" w:ascii="Arial" w:hAnsi="Arial" w:cs="Arial"/>
-          <w:b/>
-          <w:bCs/>
-          <w:sz w:val="32"/>
-          <w:szCs w:val="32"/>
+          <w:sz w:val="24"/>
+          <w:szCs w:val="24"/>
+        </w:rPr>
+      </w:pPr>
+      <w:r>
+        <w:drawing>
+          <wp:inline distT="0" distB="0" distL="114300" distR="114300">
+            <wp:extent cx="3470275" cy="1812290"/>
+            <wp:effectExtent l="0" t="0" r="6350" b="6985"/>
+            <wp:docPr id="2" name="图片 2"/>
+            <wp:cNvGraphicFramePr>
+              <a:graphicFrameLocks xmlns:a="http://schemas.openxmlformats.org/drawingml/2006/main" noChangeAspect="1"/>
+            </wp:cNvGraphicFramePr>
+            <a:graphic xmlns:a="http://schemas.openxmlformats.org/drawingml/2006/main">
+              <a:graphicData uri="http://schemas.openxmlformats.org/drawingml/2006/picture">
+                <pic:pic xmlns:pic="http://schemas.openxmlformats.org/drawingml/2006/picture">
+                  <pic:nvPicPr>
+                    <pic:cNvPr id="2" name="图片 2"/>
+                    <pic:cNvPicPr>
+                      <a:picLocks noChangeAspect="1"/>
+                    </pic:cNvPicPr>
+                  </pic:nvPicPr>
+                  <pic:blipFill>
+                    <a:blip r:embed="rId5"/>
+                    <a:srcRect l="2787" t="11398" b="3011"/>
+                    <a:stretch>
+                      <a:fillRect/>
+                    </a:stretch>
+                  </pic:blipFill>
+                  <pic:spPr>
+                    <a:xfrm>
+                      <a:off x="0" y="0"/>
+                      <a:ext cx="3470275" cy="1812290"/>
+                    </a:xfrm>
+                    <a:prstGeom prst="rect">
+                      <a:avLst/>
+                    </a:prstGeom>
+                    <a:noFill/>
+                    <a:ln>
+                      <a:noFill/>
+                    </a:ln>
+                  </pic:spPr>
+                </pic:pic>
+              </a:graphicData>
+            </a:graphic>
+          </wp:inline>
+        </w:drawing>
+      </w:r>
+    </w:p>
+    <w:p>
+      <w:pPr>
+        <w:numPr>
+          <w:ilvl w:val="0"/>
+          <w:numId w:val="0"/>
+        </w:numPr>
+        <w:rPr>
+          <w:rFonts w:hint="default" w:ascii="Arial" w:hAnsi="Arial" w:cs="Arial"/>
+          <w:b/>
+          <w:bCs/>
+          <w:sz w:val="24"/>
+          <w:szCs w:val="24"/>
+          <w:lang w:val="en-US" w:eastAsia="zh-CN"/>
+        </w:rPr>
+      </w:pPr>
+      <w:r>
+        <w:rPr>
+          <w:rFonts w:hint="default" w:ascii="Arial" w:hAnsi="Arial" w:cs="Arial"/>
+          <w:b/>
+          <w:bCs/>
+          <w:sz w:val="24"/>
+          <w:szCs w:val="24"/>
+          <w:lang w:val="en-US" w:eastAsia="zh-CN"/>
+        </w:rPr>
+        <w:t>4.3 AI design:</w:t>
+      </w:r>
+    </w:p>
+    <w:p>
+      <w:pPr>
+        <w:widowControl w:val="0"/>
+        <w:numPr>
+          <w:ilvl w:val="0"/>
+          <w:numId w:val="0"/>
+        </w:numPr>
+        <w:ind w:firstLine="240" w:firstLineChars="100"/>
+        <w:jc w:val="both"/>
+        <w:rPr>
+          <w:rFonts w:hint="default" w:ascii="Arial" w:hAnsi="Arial" w:cs="Arial"/>
+          <w:sz w:val="24"/>
+          <w:szCs w:val="32"/>
+          <w:lang w:val="en-US" w:eastAsia="zh-CN"/>
+        </w:rPr>
+      </w:pPr>
+      <w:r>
+        <w:rPr>
+          <w:rFonts w:hint="eastAsia" w:ascii="Arial" w:hAnsi="Arial" w:cs="Arial"/>
+          <w:sz w:val="24"/>
+          <w:szCs w:val="24"/>
+          <w:lang w:val="en-US" w:eastAsia="zh-CN"/>
+        </w:rPr>
+        <w:t xml:space="preserve">4.3.1 </w:t>
+      </w:r>
+      <w:r>
+        <w:rPr>
+          <w:rFonts w:hint="default" w:ascii="Arial" w:hAnsi="Arial" w:cs="Arial"/>
+          <w:sz w:val="24"/>
+          <w:szCs w:val="24"/>
+          <w:lang w:val="en-US" w:eastAsia="zh-CN"/>
+        </w:rPr>
+        <w:t>temporal AI</w:t>
+      </w:r>
+      <w:r>
+        <w:rPr>
+          <w:rFonts w:hint="eastAsia" w:ascii="Arial" w:hAnsi="Arial" w:cs="Arial"/>
+          <w:sz w:val="24"/>
+          <w:szCs w:val="24"/>
+          <w:lang w:val="en-US" w:eastAsia="zh-CN"/>
+        </w:rPr>
+        <w:t xml:space="preserve">: temporal AI focuses on rapid decision-making and execution, making decisions based on factors such as territorial control, adversary and border armies in a limited time, based on the current situation. </w:t>
+      </w:r>
+      <w:r>
+        <w:rPr>
+          <w:rFonts w:hint="eastAsia" w:ascii="Arial" w:hAnsi="Arial" w:cs="Arial"/>
+          <w:sz w:val="24"/>
+          <w:szCs w:val="32"/>
+          <w:lang w:val="en-US" w:eastAsia="zh-CN"/>
+        </w:rPr>
+        <w:t>In terms of the reaction time of AI, it can adjust according to the complexity and players expectation. A timeout handling mechanism can be implemented if AI cannot make decision within the prescriptive time, such as randomly selecting a acquiesce behavior or skipping the turn</w:t>
+      </w:r>
+    </w:p>
+    <w:p>
+      <w:pPr>
+        <w:numPr>
+          <w:ilvl w:val="0"/>
+          <w:numId w:val="0"/>
+        </w:numPr>
+        <w:rPr>
+          <w:rFonts w:hint="default" w:ascii="Arial" w:hAnsi="Arial" w:cs="Arial"/>
+          <w:sz w:val="24"/>
+          <w:szCs w:val="24"/>
+          <w:lang w:val="en-US" w:eastAsia="zh-CN"/>
+        </w:rPr>
+      </w:pPr>
+    </w:p>
+    <w:p>
+      <w:pPr>
+        <w:numPr>
+          <w:ilvl w:val="0"/>
+          <w:numId w:val="0"/>
+        </w:numPr>
+        <w:ind w:firstLine="240" w:firstLineChars="100"/>
+        <w:rPr>
+          <w:rFonts w:hint="default" w:ascii="Arial" w:hAnsi="Arial" w:cs="Arial"/>
+          <w:sz w:val="24"/>
+          <w:szCs w:val="24"/>
+          <w:lang w:val="en-US" w:eastAsia="zh-CN"/>
+        </w:rPr>
+      </w:pPr>
+      <w:r>
+        <w:rPr>
+          <w:rFonts w:hint="eastAsia" w:ascii="Arial" w:hAnsi="Arial" w:cs="Arial"/>
+          <w:sz w:val="24"/>
+          <w:szCs w:val="24"/>
+          <w:lang w:val="en-US" w:eastAsia="zh-CN"/>
+        </w:rPr>
+        <w:t>4.3.2 i</w:t>
+      </w:r>
+      <w:r>
+        <w:rPr>
+          <w:rFonts w:hint="default" w:ascii="Arial" w:hAnsi="Arial" w:cs="Arial"/>
+          <w:sz w:val="24"/>
+          <w:szCs w:val="24"/>
+          <w:lang w:val="en-US" w:eastAsia="zh-CN"/>
+        </w:rPr>
+        <w:t>mitation AI</w:t>
+      </w:r>
+      <w:r>
+        <w:rPr>
+          <w:rFonts w:hint="eastAsia" w:ascii="Arial" w:hAnsi="Arial" w:cs="Arial"/>
+          <w:sz w:val="24"/>
+          <w:szCs w:val="24"/>
+          <w:lang w:val="en-US" w:eastAsia="zh-CN"/>
+        </w:rPr>
+        <w:t>: imitation AI is designed to imitate the behavior of adversaries and based on observed behaviors to develop its own strategy. Through a process of continuous feedback analysis during every gameplay to optimize performance in subsequent encounters</w:t>
+      </w:r>
+    </w:p>
+    <w:p>
+      <w:pPr>
+        <w:numPr>
+          <w:ilvl w:val="0"/>
+          <w:numId w:val="0"/>
+        </w:numPr>
+        <w:rPr>
+          <w:rFonts w:hint="eastAsia"/>
+          <w:sz w:val="24"/>
+          <w:szCs w:val="24"/>
+          <w:lang w:val="en-US" w:eastAsia="zh-CN"/>
+        </w:rPr>
+      </w:pPr>
+    </w:p>
+    <w:p>
+      <w:pPr>
+        <w:numPr>
+          <w:ilvl w:val="0"/>
+          <w:numId w:val="0"/>
+        </w:numPr>
+        <w:rPr>
+          <w:rFonts w:hint="eastAsia" w:ascii="Arial" w:hAnsi="Arial" w:cs="Arial"/>
+          <w:b/>
+          <w:bCs/>
+          <w:sz w:val="24"/>
+          <w:szCs w:val="24"/>
           <w:lang w:val="en-US" w:eastAsia="zh-CN"/>
         </w:rPr>
       </w:pPr>
@@ -3091,21 +3549,7 @@
     <w:p>
       <w:pPr>
         <w:numPr>
-          <w:numId w:val="0"/>
-        </w:numPr>
-        <w:rPr>
-          <w:rFonts w:hint="eastAsia" w:ascii="Arial" w:hAnsi="Arial" w:cs="Arial"/>
-          <w:b/>
-          <w:bCs/>
-          <w:sz w:val="24"/>
-          <w:szCs w:val="24"/>
-          <w:lang w:val="en-US" w:eastAsia="zh-CN"/>
-        </w:rPr>
-      </w:pPr>
-    </w:p>
-    <w:p>
-      <w:pPr>
-        <w:numPr>
+          <w:ilvl w:val="0"/>
           <w:numId w:val="0"/>
         </w:numPr>
         <w:rPr>
@@ -3118,8 +3562,8 @@
       <w:r>
         <w:drawing>
           <wp:inline distT="0" distB="0" distL="114300" distR="114300">
-            <wp:extent cx="5497195" cy="4030345"/>
-            <wp:effectExtent l="0" t="0" r="8255" b="8255"/>
+            <wp:extent cx="5568315" cy="4082415"/>
+            <wp:effectExtent l="0" t="0" r="3810" b="3810"/>
             <wp:docPr id="4" name="图片 4"/>
             <wp:cNvGraphicFramePr>
               <a:graphicFrameLocks xmlns:a="http://schemas.openxmlformats.org/drawingml/2006/main" noChangeAspect="1"/>
@@ -3134,7 +3578,7 @@
                     </pic:cNvPicPr>
                   </pic:nvPicPr>
                   <pic:blipFill>
-                    <a:blip r:embed="rId4"/>
+                    <a:blip r:embed="rId6"/>
                     <a:stretch>
                       <a:fillRect/>
                     </a:stretch>
@@ -3142,7 +3586,7 @@
                   <pic:spPr>
                     <a:xfrm>
                       <a:off x="0" y="0"/>
-                      <a:ext cx="5497195" cy="4030345"/>
+                      <a:ext cx="5568315" cy="4082415"/>
                     </a:xfrm>
                     <a:prstGeom prst="rect">
                       <a:avLst/>
@@ -3189,8 +3633,8 @@
       <w:r>
         <w:drawing>
           <wp:inline distT="0" distB="0" distL="114300" distR="114300">
-            <wp:extent cx="5816600" cy="3353435"/>
-            <wp:effectExtent l="0" t="0" r="3175" b="8890"/>
+            <wp:extent cx="5163185" cy="3169285"/>
+            <wp:effectExtent l="0" t="0" r="0" b="0"/>
             <wp:docPr id="5" name="图片 5"/>
             <wp:cNvGraphicFramePr>
               <a:graphicFrameLocks xmlns:a="http://schemas.openxmlformats.org/drawingml/2006/main" noChangeAspect="1"/>
@@ -3205,7 +3649,8 @@
                     </pic:cNvPicPr>
                   </pic:nvPicPr>
                   <pic:blipFill>
-                    <a:blip r:embed="rId5"/>
+                    <a:blip r:embed="rId7"/>
+                    <a:srcRect t="1931" r="11234" b="3560"/>
                     <a:stretch>
                       <a:fillRect/>
                     </a:stretch>
@@ -3213,7 +3658,7 @@
                   <pic:spPr>
                     <a:xfrm>
                       <a:off x="0" y="0"/>
-                      <a:ext cx="5816600" cy="3353435"/>
+                      <a:ext cx="5163185" cy="3169285"/>
                     </a:xfrm>
                     <a:prstGeom prst="rect">
                       <a:avLst/>
@@ -3269,136 +3714,25 @@
           <w:szCs w:val="32"/>
           <w:lang w:val="en-US" w:eastAsia="zh-CN"/>
         </w:rPr>
-        <w:t>6.Art and Video:</w:t>
-      </w:r>
-    </w:p>
-    <w:p>
-      <w:pPr>
-        <w:numPr>
-          <w:ilvl w:val="0"/>
-          <w:numId w:val="0"/>
-        </w:numPr>
-        <w:rPr>
-          <w:rFonts w:hint="eastAsia" w:ascii="Arial" w:hAnsi="Arial" w:cs="Arial"/>
-          <w:sz w:val="24"/>
-          <w:szCs w:val="24"/>
-          <w:lang w:val="en-US" w:eastAsia="zh-CN"/>
-        </w:rPr>
-      </w:pPr>
-      <w:r>
-        <w:rPr>
-          <w:rFonts w:hint="eastAsia" w:ascii="Arial" w:hAnsi="Arial" w:cs="Arial"/>
-          <w:b/>
-          <w:bCs/>
-          <w:sz w:val="24"/>
-          <w:szCs w:val="24"/>
-          <w:lang w:val="en-US" w:eastAsia="zh-CN"/>
-        </w:rPr>
-        <w:t>6.1 A</w:t>
-      </w:r>
-      <w:r>
-        <w:rPr>
-          <w:rFonts w:hint="default" w:ascii="Arial" w:hAnsi="Arial" w:cs="Arial"/>
-          <w:b/>
-          <w:bCs/>
-          <w:sz w:val="24"/>
-          <w:szCs w:val="24"/>
-          <w:lang w:val="en-US" w:eastAsia="zh-CN"/>
-        </w:rPr>
-        <w:t>rt style:</w:t>
-      </w:r>
-      <w:r>
-        <w:rPr>
-          <w:rFonts w:hint="eastAsia" w:ascii="Arial" w:hAnsi="Arial" w:cs="Arial"/>
-          <w:b/>
-          <w:bCs/>
-          <w:sz w:val="24"/>
-          <w:szCs w:val="24"/>
-          <w:lang w:val="en-US" w:eastAsia="zh-CN"/>
-        </w:rPr>
-        <w:t xml:space="preserve"> </w:t>
-      </w:r>
-      <w:r>
-        <w:rPr>
-          <w:rFonts w:hint="eastAsia" w:ascii="Arial" w:hAnsi="Arial" w:cs="Arial"/>
-          <w:sz w:val="24"/>
-          <w:szCs w:val="24"/>
-          <w:lang w:val="en-US" w:eastAsia="zh-CN"/>
-        </w:rPr>
-        <w:t>it should correspond to the art style of the game to create a unitive visual experience. Infuse the gaming environment with vibrant realism, employing intricate animations and layered backgrounds to create a visually attractive and immersive experience.</w:t>
-      </w:r>
-    </w:p>
-    <w:p>
-      <w:pPr>
-        <w:numPr>
-          <w:numId w:val="0"/>
-        </w:numPr>
-        <w:rPr>
-          <w:rFonts w:hint="eastAsia" w:ascii="Arial" w:hAnsi="Arial" w:cs="Arial"/>
-          <w:sz w:val="24"/>
-          <w:szCs w:val="24"/>
-          <w:lang w:val="en-US" w:eastAsia="zh-CN"/>
-        </w:rPr>
-      </w:pPr>
-    </w:p>
-    <w:p>
-      <w:pPr>
-        <w:numPr>
-          <w:ilvl w:val="0"/>
-          <w:numId w:val="0"/>
-        </w:numPr>
-        <w:rPr>
-          <w:rFonts w:hint="default" w:ascii="Arial" w:hAnsi="Arial" w:cs="Arial"/>
-          <w:b/>
-          <w:bCs/>
-          <w:sz w:val="24"/>
-          <w:szCs w:val="24"/>
-          <w:lang w:val="en-US" w:eastAsia="zh-CN"/>
-        </w:rPr>
-      </w:pPr>
-      <w:r>
-        <w:rPr>
-          <w:rFonts w:hint="eastAsia" w:ascii="Arial" w:hAnsi="Arial" w:cs="Arial"/>
-          <w:b/>
-          <w:bCs/>
-          <w:sz w:val="24"/>
-          <w:szCs w:val="24"/>
-          <w:lang w:val="en-US" w:eastAsia="zh-CN"/>
-        </w:rPr>
-        <w:t xml:space="preserve">6.2 Animation: </w:t>
-      </w:r>
-      <w:r>
-        <w:rPr>
-          <w:rFonts w:hint="eastAsia" w:ascii="Arial" w:hAnsi="Arial" w:cs="Arial"/>
-          <w:sz w:val="24"/>
-          <w:szCs w:val="24"/>
-          <w:lang w:val="en-US" w:eastAsia="zh-CN"/>
-        </w:rPr>
-        <w:t>utilize moderate animations and transitions to enhance the interactivity and engagement of the interface</w:t>
-      </w:r>
-    </w:p>
-    <w:p>
-      <w:pPr>
-        <w:numPr>
-          <w:ilvl w:val="0"/>
-          <w:numId w:val="0"/>
-        </w:numPr>
-        <w:ind w:leftChars="0"/>
-        <w:rPr>
-          <w:rFonts w:hint="default" w:ascii="Arial" w:hAnsi="Arial" w:cs="Arial"/>
-          <w:sz w:val="24"/>
-          <w:szCs w:val="24"/>
-          <w:lang w:val="en-US" w:eastAsia="zh-CN"/>
-        </w:rPr>
-      </w:pPr>
-    </w:p>
-    <w:p>
-      <w:pPr>
-        <w:numPr>
-          <w:ilvl w:val="0"/>
-          <w:numId w:val="0"/>
-        </w:numPr>
-        <w:ind w:leftChars="0"/>
+        <w:t>6.animation:</w:t>
+      </w:r>
+    </w:p>
+    <w:p>
+      <w:pPr>
+        <w:numPr>
+          <w:ilvl w:val="0"/>
+          <w:numId w:val="0"/>
+        </w:numPr>
+        <w:rPr>
+          <w:rFonts w:hint="default" w:ascii="Arial" w:hAnsi="Arial" w:cs="Arial"/>
+          <w:b/>
+          <w:bCs/>
+          <w:sz w:val="24"/>
+          <w:szCs w:val="24"/>
+          <w:lang w:val="en-US" w:eastAsia="zh-CN"/>
+        </w:rPr>
+      </w:pPr>
+      <w:r>
         <w:rPr>
           <w:rFonts w:hint="eastAsia" w:ascii="Arial" w:hAnsi="Arial" w:cs="Arial"/>
           <w:b w:val="0"/>
@@ -3407,6 +3741,48 @@
           <w:szCs w:val="24"/>
           <w:lang w:val="en-US" w:eastAsia="zh-CN"/>
         </w:rPr>
+        <w:t>The animation is selected in a 2D style, portraying the grandeur of the landscape depicted on the map, along with the fluid movement of armies and seamless zooming capabilities. T</w:t>
+      </w:r>
+      <w:r>
+        <w:rPr>
+          <w:rFonts w:hint="eastAsia" w:ascii="Arial" w:hAnsi="Arial" w:cs="Arial"/>
+          <w:sz w:val="24"/>
+          <w:szCs w:val="24"/>
+          <w:lang w:val="en-US" w:eastAsia="zh-CN"/>
+        </w:rPr>
+        <w:t>he duration of the opening animation should be kept at a moderate level to ensure player engagement without inducing impatience. Ideally, it should range from 30 seconds to 1 minute</w:t>
+      </w:r>
+    </w:p>
+    <w:p>
+      <w:pPr>
+        <w:numPr>
+          <w:ilvl w:val="0"/>
+          <w:numId w:val="0"/>
+        </w:numPr>
+        <w:ind w:leftChars="0"/>
+        <w:rPr>
+          <w:rFonts w:hint="default" w:ascii="Arial" w:hAnsi="Arial" w:cs="Arial"/>
+          <w:sz w:val="24"/>
+          <w:szCs w:val="24"/>
+          <w:lang w:val="en-US" w:eastAsia="zh-CN"/>
+        </w:rPr>
+      </w:pPr>
+    </w:p>
+    <w:p>
+      <w:pPr>
+        <w:numPr>
+          <w:ilvl w:val="0"/>
+          <w:numId w:val="0"/>
+        </w:numPr>
+        <w:ind w:leftChars="0"/>
+        <w:rPr>
+          <w:rFonts w:hint="eastAsia" w:ascii="Arial" w:hAnsi="Arial" w:cs="Arial"/>
+          <w:b/>
+          <w:bCs/>
+          <w:sz w:val="24"/>
+          <w:szCs w:val="24"/>
+          <w:lang w:val="en-US" w:eastAsia="zh-CN"/>
+        </w:rPr>
       </w:pPr>
       <w:r>
         <w:rPr>
@@ -3455,14 +3831,230 @@
       <w:r>
         <w:rPr>
           <w:rFonts w:hint="eastAsia" w:ascii="Arial" w:hAnsi="Arial" w:cs="Arial"/>
-          <w:b w:val="0"/>
-          <w:bCs w:val="0"/>
+          <w:b/>
+          <w:bCs/>
           <w:sz w:val="24"/>
           <w:szCs w:val="24"/>
           <w:lang w:val="en-US" w:eastAsia="zh-CN"/>
         </w:rPr>
         <w:t xml:space="preserve"> </w:t>
       </w:r>
+      <w:bookmarkStart w:id="7" w:name="_GoBack"/>
+      <w:bookmarkEnd w:id="7"/>
+    </w:p>
+    <w:p>
+      <w:pPr>
+        <w:numPr>
+          <w:ilvl w:val="0"/>
+          <w:numId w:val="0"/>
+        </w:numPr>
+        <w:jc w:val="both"/>
+        <w:rPr>
+          <w:rFonts w:hint="default" w:ascii="Arial" w:hAnsi="Arial" w:cs="Arial"/>
+          <w:b/>
+          <w:bCs/>
+          <w:sz w:val="24"/>
+          <w:szCs w:val="32"/>
+          <w:lang w:val="en-US" w:eastAsia="zh-CN"/>
+        </w:rPr>
+      </w:pPr>
+      <w:r>
+        <w:rPr>
+          <w:rFonts w:hint="eastAsia" w:ascii="Arial" w:hAnsi="Arial" w:cs="Arial"/>
+          <w:b/>
+          <w:bCs/>
+          <w:sz w:val="24"/>
+          <w:szCs w:val="32"/>
+          <w:lang w:val="en-US" w:eastAsia="zh-CN"/>
+        </w:rPr>
+        <w:t xml:space="preserve">7.1 music: </w:t>
+      </w:r>
+    </w:p>
+    <w:p>
+      <w:pPr>
+        <w:numPr>
+          <w:numId w:val="0"/>
+        </w:numPr>
+        <w:ind w:firstLine="240" w:firstLineChars="100"/>
+        <w:jc w:val="both"/>
+        <w:rPr>
+          <w:rFonts w:hint="default" w:ascii="Arial" w:hAnsi="Arial" w:cs="Arial"/>
+          <w:sz w:val="24"/>
+          <w:szCs w:val="32"/>
+          <w:lang w:val="en-US" w:eastAsia="zh-CN"/>
+        </w:rPr>
+      </w:pPr>
+      <w:r>
+        <w:rPr>
+          <w:rFonts w:hint="eastAsia" w:ascii="Arial" w:hAnsi="Arial" w:cs="Arial"/>
+          <w:sz w:val="24"/>
+          <w:szCs w:val="32"/>
+          <w:lang w:val="en-US" w:eastAsia="zh-CN"/>
+        </w:rPr>
+        <w:t>7.1.1 o</w:t>
+      </w:r>
+      <w:r>
+        <w:rPr>
+          <w:rFonts w:hint="default" w:ascii="Arial" w:hAnsi="Arial" w:cs="Arial"/>
+          <w:sz w:val="24"/>
+          <w:szCs w:val="32"/>
+          <w:lang w:val="en-US" w:eastAsia="zh-CN"/>
+        </w:rPr>
+        <w:t xml:space="preserve">pen </w:t>
+      </w:r>
+      <w:r>
+        <w:rPr>
+          <w:rFonts w:hint="eastAsia" w:ascii="Arial" w:hAnsi="Arial" w:cs="Arial"/>
+          <w:sz w:val="24"/>
+          <w:szCs w:val="32"/>
+          <w:lang w:val="en-US" w:eastAsia="zh-CN"/>
+        </w:rPr>
+        <w:t>s</w:t>
+      </w:r>
+      <w:r>
+        <w:rPr>
+          <w:rFonts w:hint="default" w:ascii="Arial" w:hAnsi="Arial" w:cs="Arial"/>
+          <w:sz w:val="24"/>
+          <w:szCs w:val="32"/>
+          <w:lang w:val="en-US" w:eastAsia="zh-CN"/>
+        </w:rPr>
+        <w:t xml:space="preserve">creen </w:t>
+      </w:r>
+      <w:r>
+        <w:rPr>
+          <w:rFonts w:hint="eastAsia" w:ascii="Arial" w:hAnsi="Arial" w:cs="Arial"/>
+          <w:sz w:val="24"/>
+          <w:szCs w:val="32"/>
+          <w:lang w:val="en-US" w:eastAsia="zh-CN"/>
+        </w:rPr>
+        <w:t>m</w:t>
+      </w:r>
+      <w:r>
+        <w:rPr>
+          <w:rFonts w:hint="default" w:ascii="Arial" w:hAnsi="Arial" w:cs="Arial"/>
+          <w:sz w:val="24"/>
+          <w:szCs w:val="32"/>
+          <w:lang w:val="en-US" w:eastAsia="zh-CN"/>
+        </w:rPr>
+        <w:t>usic</w:t>
+      </w:r>
+      <w:r>
+        <w:rPr>
+          <w:rFonts w:hint="eastAsia" w:ascii="Arial" w:hAnsi="Arial" w:cs="Arial"/>
+          <w:sz w:val="24"/>
+          <w:szCs w:val="32"/>
+          <w:lang w:val="en-US" w:eastAsia="zh-CN"/>
+        </w:rPr>
+        <w:t>: employ epic compositions, such as symphonies or choruses, to inspire emotions and excitement in the player. The length of the music should be moderate, not too long to avoid boredom, generally between 30 seconds and 1 minute. The music should be played as soon as the game is started to guide the player into the atmosphere of the game</w:t>
+      </w:r>
+    </w:p>
+    <w:p>
+      <w:pPr>
+        <w:numPr>
+          <w:numId w:val="0"/>
+        </w:numPr>
+        <w:jc w:val="both"/>
+        <w:rPr>
+          <w:rFonts w:hint="eastAsia" w:ascii="Arial" w:hAnsi="Arial" w:cs="Arial"/>
+          <w:sz w:val="24"/>
+          <w:szCs w:val="32"/>
+          <w:lang w:val="en-US" w:eastAsia="zh-CN"/>
+        </w:rPr>
+      </w:pPr>
+    </w:p>
+    <w:p>
+      <w:pPr>
+        <w:numPr>
+          <w:numId w:val="0"/>
+        </w:numPr>
+        <w:ind w:firstLine="240" w:firstLineChars="100"/>
+        <w:jc w:val="both"/>
+        <w:rPr>
+          <w:rFonts w:hint="default" w:ascii="Arial" w:hAnsi="Arial" w:cs="Arial"/>
+          <w:sz w:val="24"/>
+          <w:szCs w:val="32"/>
+          <w:lang w:val="en-US" w:eastAsia="zh-CN"/>
+        </w:rPr>
+      </w:pPr>
+      <w:r>
+        <w:rPr>
+          <w:rFonts w:hint="eastAsia" w:ascii="Arial" w:hAnsi="Arial" w:cs="Arial"/>
+          <w:sz w:val="24"/>
+          <w:szCs w:val="32"/>
+          <w:lang w:val="en-US" w:eastAsia="zh-CN"/>
+        </w:rPr>
+        <w:t>7.1.2 b</w:t>
+      </w:r>
+      <w:r>
+        <w:rPr>
+          <w:rFonts w:hint="default" w:ascii="Arial" w:hAnsi="Arial" w:cs="Arial"/>
+          <w:sz w:val="24"/>
+          <w:szCs w:val="32"/>
+          <w:lang w:val="en-US" w:eastAsia="zh-CN"/>
+        </w:rPr>
+        <w:t>ackground</w:t>
+      </w:r>
+      <w:r>
+        <w:rPr>
+          <w:rFonts w:hint="eastAsia" w:ascii="Arial" w:hAnsi="Arial" w:cs="Arial"/>
+          <w:sz w:val="24"/>
+          <w:szCs w:val="32"/>
+          <w:lang w:val="en-US" w:eastAsia="zh-CN"/>
+        </w:rPr>
+        <w:t xml:space="preserve"> music: the background music should be chosen according to the game situation, for example, </w:t>
+      </w:r>
+      <w:r>
+        <w:rPr>
+          <w:rFonts w:hint="eastAsia" w:ascii="Arial" w:hAnsi="Arial" w:cs="Arial"/>
+          <w:sz w:val="24"/>
+          <w:szCs w:val="24"/>
+          <w:lang w:val="en-US" w:eastAsia="zh-CN"/>
+        </w:rPr>
+        <w:t>when users engage in stimulating and activating tasks, the music should be excitable. Similarly, if the players are going to achieve victory and get the prize, the sound effects will show the music with a dense drumbeat or play cheerful victory sound effects, such as cheers, victory horns</w:t>
+      </w:r>
+    </w:p>
+    <w:p>
+      <w:pPr>
+        <w:numPr>
+          <w:ilvl w:val="0"/>
+          <w:numId w:val="0"/>
+        </w:numPr>
+        <w:jc w:val="both"/>
+        <w:rPr>
+          <w:rFonts w:hint="eastAsia" w:ascii="Arial" w:hAnsi="Arial" w:cs="Arial"/>
+          <w:sz w:val="24"/>
+          <w:szCs w:val="32"/>
+          <w:lang w:val="en-US" w:eastAsia="zh-CN"/>
+        </w:rPr>
+      </w:pPr>
+    </w:p>
+    <w:p>
+      <w:pPr>
+        <w:numPr>
+          <w:ilvl w:val="0"/>
+          <w:numId w:val="0"/>
+        </w:numPr>
+        <w:jc w:val="both"/>
+        <w:rPr>
+          <w:rFonts w:hint="default" w:ascii="Arial" w:hAnsi="Arial" w:cs="Arial"/>
+          <w:b/>
+          <w:bCs/>
+          <w:sz w:val="24"/>
+          <w:szCs w:val="32"/>
+          <w:lang w:val="en-US" w:eastAsia="zh-CN"/>
+        </w:rPr>
+      </w:pPr>
+      <w:r>
+        <w:rPr>
+          <w:rFonts w:hint="eastAsia" w:ascii="Arial" w:hAnsi="Arial" w:cs="Arial"/>
+          <w:b/>
+          <w:bCs/>
+          <w:sz w:val="24"/>
+          <w:szCs w:val="32"/>
+          <w:lang w:val="en-US" w:eastAsia="zh-CN"/>
+        </w:rPr>
+        <w:t xml:space="preserve">7.2 sound: </w:t>
+      </w:r>
     </w:p>
     <w:p>
       <w:pPr>
@@ -3474,74 +4066,27 @@
         <w:rPr>
           <w:rFonts w:hint="default" w:ascii="Arial" w:hAnsi="Arial" w:cs="Arial"/>
           <w:sz w:val="24"/>
-          <w:szCs w:val="24"/>
-          <w:lang w:val="en-US" w:eastAsia="zh-CN"/>
-        </w:rPr>
-      </w:pPr>
-      <w:r>
-        <w:rPr>
-          <w:rFonts w:hint="eastAsia" w:ascii="Arial" w:hAnsi="Arial" w:cs="Arial"/>
-          <w:sz w:val="24"/>
-          <w:szCs w:val="24"/>
-          <w:lang w:val="en-US" w:eastAsia="zh-CN"/>
-        </w:rPr>
-        <w:t xml:space="preserve">In disparate environment and emotional states, the audio effects and sounds varies accordingly. As an illustration, when users engage in stimulating and activating tasks, the music should be excitable. Similarly, </w:t>
-      </w:r>
-      <w:bookmarkStart w:id="7" w:name="OLE_LINK8"/>
-      <w:r>
-        <w:rPr>
-          <w:rFonts w:hint="eastAsia" w:ascii="Arial" w:hAnsi="Arial" w:cs="Arial"/>
-          <w:sz w:val="24"/>
-          <w:szCs w:val="24"/>
-          <w:lang w:val="en-US" w:eastAsia="zh-CN"/>
-        </w:rPr>
-        <w:t>if the players are going to achieve victory and get the prize</w:t>
-      </w:r>
-      <w:bookmarkEnd w:id="7"/>
-      <w:r>
-        <w:rPr>
-          <w:rFonts w:hint="eastAsia" w:ascii="Arial" w:hAnsi="Arial" w:cs="Arial"/>
-          <w:sz w:val="24"/>
-          <w:szCs w:val="24"/>
-          <w:lang w:val="en-US" w:eastAsia="zh-CN"/>
-        </w:rPr>
-        <w:t>, the sound effects will show the music with a dense drumbeat. Besides, a</w:t>
-      </w:r>
-      <w:r>
-        <w:rPr>
-          <w:rFonts w:hint="default" w:ascii="Arial" w:hAnsi="Arial" w:cs="Arial"/>
-          <w:sz w:val="24"/>
-          <w:szCs w:val="24"/>
-          <w:lang w:val="en-US" w:eastAsia="zh-CN"/>
-        </w:rPr>
-        <w:t xml:space="preserve">rchitect compelling combat interfaces and animated effects to elevate the visual </w:t>
-      </w:r>
-      <w:r>
-        <w:rPr>
-          <w:rFonts w:hint="eastAsia" w:ascii="Arial" w:hAnsi="Arial" w:cs="Arial"/>
-          <w:sz w:val="24"/>
-          <w:szCs w:val="24"/>
-          <w:lang w:val="en-US" w:eastAsia="zh-CN"/>
-        </w:rPr>
-        <w:t xml:space="preserve">attraction </w:t>
-      </w:r>
-      <w:r>
-        <w:rPr>
-          <w:rFonts w:hint="default" w:ascii="Arial" w:hAnsi="Arial" w:cs="Arial"/>
-          <w:sz w:val="24"/>
-          <w:szCs w:val="24"/>
-          <w:lang w:val="en-US" w:eastAsia="zh-CN"/>
-        </w:rPr>
-        <w:t>of the game</w:t>
-      </w:r>
-      <w:r>
-        <w:rPr>
-          <w:rFonts w:hint="eastAsia" w:ascii="Arial" w:hAnsi="Arial" w:cs="Arial"/>
-          <w:sz w:val="24"/>
-          <w:szCs w:val="24"/>
-          <w:lang w:val="en-US" w:eastAsia="zh-CN"/>
-        </w:rPr>
-        <w:t xml:space="preserve"> and emphasize the animated effects of occupation and occupied troops. Animation of territory occupation and army movement are also essential for the game and players. This can encourage the players realize the significance of their own regions. In addition, instances of mournful scenes are recommended to have a musical accompaniment featuring the violoncello, which can contribute to the profound sense of irritation. On the contrary, scenes portraying positive emotion should accompany with a brisk music. </w:t>
+          <w:szCs w:val="32"/>
+          <w:lang w:val="en-US" w:eastAsia="zh-CN"/>
+        </w:rPr>
+      </w:pPr>
+      <w:r>
+        <w:rPr>
+          <w:rFonts w:hint="eastAsia" w:ascii="Arial" w:hAnsi="Arial" w:cs="Arial"/>
+          <w:sz w:val="24"/>
+          <w:szCs w:val="32"/>
+          <w:lang w:val="en-US" w:eastAsia="zh-CN"/>
+        </w:rPr>
+        <w:t xml:space="preserve"> 7.2.1 percussion sound: </w:t>
+      </w:r>
+      <w:r>
+        <w:rPr>
+          <w:rFonts w:hint="eastAsia" w:ascii="Arial" w:hAnsi="Arial" w:cs="Arial"/>
+          <w:sz w:val="24"/>
+          <w:szCs w:val="24"/>
+          <w:lang w:val="en-US" w:eastAsia="zh-CN"/>
+        </w:rPr>
+        <w:t xml:space="preserve">instances of mournful scenes can have a musical accompaniment featuring the violoncello, which can contribute to the profound sense of irritation. On the contrary, scenes portraying positive emotion should accompany with a brisk music  </w:t>
       </w:r>
     </w:p>
     <w:p>
@@ -3552,12 +4097,21 @@
         </w:numPr>
         <w:jc w:val="both"/>
         <w:rPr>
-          <w:rFonts w:hint="default" w:ascii="Arial" w:hAnsi="Arial" w:cs="Arial"/>
-          <w:sz w:val="24"/>
-          <w:szCs w:val="32"/>
-          <w:lang w:val="en-US" w:eastAsia="zh-CN"/>
-        </w:rPr>
-      </w:pPr>
+          <w:rFonts w:hint="eastAsia" w:ascii="Arial" w:hAnsi="Arial" w:cs="Arial"/>
+          <w:sz w:val="24"/>
+          <w:szCs w:val="32"/>
+          <w:lang w:val="en-US" w:eastAsia="zh-CN"/>
+        </w:rPr>
+      </w:pPr>
+      <w:r>
+        <w:rPr>
+          <w:rFonts w:hint="eastAsia" w:ascii="Arial" w:hAnsi="Arial" w:cs="Arial"/>
+          <w:sz w:val="24"/>
+          <w:szCs w:val="32"/>
+          <w:lang w:val="en-US" w:eastAsia="zh-CN"/>
+        </w:rPr>
+        <w:t xml:space="preserve"> </w:t>
+      </w:r>
     </w:p>
     <w:p>
       <w:pPr>
@@ -3568,421 +4122,75 @@
         <w:jc w:val="both"/>
         <w:rPr>
           <w:rFonts w:hint="eastAsia" w:ascii="Arial" w:hAnsi="Arial" w:cs="Arial"/>
-          <w:b w:val="0"/>
-          <w:bCs w:val="0"/>
-          <w:sz w:val="24"/>
-          <w:szCs w:val="32"/>
-          <w:lang w:val="en-US" w:eastAsia="zh-CN"/>
-        </w:rPr>
-      </w:pPr>
-      <w:r>
-        <w:rPr>
-          <w:rFonts w:hint="eastAsia" w:ascii="Arial" w:hAnsi="Arial" w:cs="Arial" w:eastAsiaTheme="minorEastAsia"/>
-          <w:b/>
-          <w:bCs/>
-          <w:kern w:val="2"/>
-          <w:sz w:val="32"/>
-          <w:szCs w:val="40"/>
-          <w:lang w:val="en-US" w:eastAsia="zh-CN" w:bidi="ar-SA"/>
-        </w:rPr>
-        <w:t>8.</w:t>
-      </w:r>
-      <w:r>
-        <w:rPr>
-          <w:rFonts w:hint="eastAsia" w:ascii="Arial" w:hAnsi="Arial" w:cs="Arial"/>
-          <w:b/>
-          <w:bCs/>
-          <w:sz w:val="32"/>
-          <w:szCs w:val="40"/>
-          <w:lang w:val="en-US" w:eastAsia="zh-CN"/>
-        </w:rPr>
-        <w:t>Risk:</w:t>
-      </w:r>
-      <w:r>
-        <w:rPr>
-          <w:rFonts w:hint="eastAsia" w:ascii="Arial" w:hAnsi="Arial" w:cs="Arial"/>
-          <w:b w:val="0"/>
-          <w:bCs w:val="0"/>
-          <w:sz w:val="24"/>
-          <w:szCs w:val="32"/>
-          <w:lang w:val="en-US" w:eastAsia="zh-CN"/>
-        </w:rPr>
-        <w:t xml:space="preserve"> </w:t>
-      </w:r>
-    </w:p>
-    <w:p>
-      <w:pPr>
-        <w:numPr>
+          <w:sz w:val="24"/>
+          <w:szCs w:val="32"/>
+          <w:lang w:val="en-US" w:eastAsia="zh-CN"/>
+        </w:rPr>
+      </w:pPr>
+      <w:r>
+        <w:rPr>
+          <w:rFonts w:hint="eastAsia" w:ascii="Arial" w:hAnsi="Arial" w:cs="Arial"/>
+          <w:sz w:val="24"/>
+          <w:szCs w:val="32"/>
+          <w:lang w:val="en-US" w:eastAsia="zh-CN"/>
+        </w:rPr>
+        <w:t xml:space="preserve"> 7.2.2 interface sounds: interface sound effects should be concise and clear, but can clearly express the results of operations. For example, a slight click sound can be played when a button is clicked and play smooth transition sounds when the interface switches</w:t>
+      </w:r>
+    </w:p>
+    <w:p>
+      <w:pPr>
+        <w:numPr>
+          <w:ilvl w:val="0"/>
           <w:numId w:val="0"/>
         </w:numPr>
         <w:jc w:val="both"/>
         <w:rPr>
-          <w:rFonts w:hint="eastAsia" w:ascii="Arial" w:hAnsi="Arial" w:cs="Arial"/>
-          <w:b w:val="0"/>
-          <w:bCs w:val="0"/>
-          <w:sz w:val="24"/>
-          <w:szCs w:val="32"/>
-          <w:lang w:val="en-US" w:eastAsia="zh-CN"/>
-        </w:rPr>
-      </w:pPr>
-      <w:r>
-        <w:rPr>
-          <w:rFonts w:hint="eastAsia" w:ascii="Arial" w:hAnsi="Arial" w:cs="Arial"/>
-          <w:b w:val="0"/>
-          <w:bCs w:val="0"/>
-          <w:sz w:val="24"/>
-          <w:szCs w:val="32"/>
-          <w:lang w:val="en-US" w:eastAsia="zh-CN"/>
-        </w:rPr>
-        <w:t>There are a number of uncertainties that arise when executing the commands in this document. The following is an introduction of the risks when developing a software.</w:t>
-      </w:r>
-    </w:p>
-    <w:p>
-      <w:pPr>
-        <w:numPr>
+          <w:rFonts w:hint="default" w:ascii="Arial" w:hAnsi="Arial" w:cs="Arial"/>
+          <w:sz w:val="24"/>
+          <w:szCs w:val="32"/>
+          <w:lang w:val="en-US" w:eastAsia="zh-CN"/>
+        </w:rPr>
+      </w:pPr>
+    </w:p>
+    <w:p>
+      <w:pPr>
+        <w:numPr>
+          <w:ilvl w:val="0"/>
           <w:numId w:val="0"/>
         </w:numPr>
         <w:jc w:val="both"/>
         <w:rPr>
           <w:rFonts w:hint="default" w:ascii="Arial" w:hAnsi="Arial" w:cs="Arial"/>
-          <w:b w:val="0"/>
-          <w:bCs w:val="0"/>
-          <w:sz w:val="24"/>
-          <w:szCs w:val="32"/>
-          <w:lang w:val="en-US" w:eastAsia="zh-CN"/>
-        </w:rPr>
-      </w:pPr>
-    </w:p>
-    <w:p>
-      <w:pPr>
-        <w:numPr>
+          <w:sz w:val="24"/>
+          <w:szCs w:val="32"/>
+          <w:lang w:val="en-US" w:eastAsia="zh-CN"/>
+        </w:rPr>
+      </w:pPr>
+    </w:p>
+    <w:p>
+      <w:pPr>
+        <w:numPr>
+          <w:ilvl w:val="0"/>
           <w:numId w:val="0"/>
         </w:numPr>
         <w:jc w:val="both"/>
         <w:rPr>
           <w:rFonts w:hint="default" w:ascii="Arial" w:hAnsi="Arial" w:cs="Arial"/>
-          <w:b w:val="0"/>
-          <w:bCs w:val="0"/>
-          <w:sz w:val="24"/>
-          <w:szCs w:val="32"/>
-          <w:lang w:val="en-US" w:eastAsia="zh-CN"/>
-        </w:rPr>
-      </w:pPr>
-      <w:r>
-        <w:rPr>
-          <w:rFonts w:hint="eastAsia" w:ascii="Arial" w:hAnsi="Arial" w:cs="Arial"/>
-          <w:b/>
-          <w:bCs/>
-          <w:sz w:val="24"/>
-          <w:szCs w:val="32"/>
-          <w:lang w:val="en-US" w:eastAsia="zh-CN"/>
-        </w:rPr>
-        <w:t>8.1.1 technology risk:</w:t>
-      </w:r>
-      <w:r>
-        <w:rPr>
-          <w:rFonts w:hint="eastAsia" w:ascii="Arial" w:hAnsi="Arial" w:cs="Arial"/>
-          <w:b w:val="0"/>
-          <w:bCs w:val="0"/>
-          <w:sz w:val="24"/>
-          <w:szCs w:val="32"/>
-          <w:lang w:val="en-US" w:eastAsia="zh-CN"/>
-        </w:rPr>
-        <w:t xml:space="preserve"> network communication delays have negatively impact on the experience of the game, especially in terms of multiplayer. When a player attacks, other players may not be able to see this action in time, resulting in inconsistent game status, affecting the smoothness and fairness of the game. On the server side, game logic and network communication conduct should be prioritized to minimize response time.</w:t>
-      </w:r>
-    </w:p>
-    <w:p>
-      <w:pPr>
-        <w:numPr>
+          <w:sz w:val="24"/>
+          <w:szCs w:val="32"/>
+          <w:lang w:val="en-US" w:eastAsia="zh-CN"/>
+        </w:rPr>
+      </w:pPr>
+    </w:p>
+    <w:p>
+      <w:pPr>
+        <w:numPr>
+          <w:ilvl w:val="0"/>
           <w:numId w:val="0"/>
         </w:numPr>
         <w:jc w:val="both"/>
         <w:rPr>
-          <w:rFonts w:hint="eastAsia" w:ascii="Arial" w:hAnsi="Arial" w:cs="Arial"/>
-          <w:b/>
-          <w:bCs/>
-          <w:sz w:val="24"/>
-          <w:szCs w:val="32"/>
-          <w:lang w:val="en-US" w:eastAsia="zh-CN"/>
-        </w:rPr>
-      </w:pPr>
-    </w:p>
-    <w:p>
-      <w:pPr>
-        <w:numPr>
-          <w:numId w:val="0"/>
-        </w:numPr>
-        <w:jc w:val="both"/>
-        <w:rPr>
-          <w:rFonts w:hint="default" w:ascii="Arial" w:hAnsi="Arial" w:cs="Arial"/>
-          <w:b w:val="0"/>
-          <w:bCs w:val="0"/>
-          <w:sz w:val="24"/>
-          <w:szCs w:val="32"/>
-          <w:lang w:val="en-US" w:eastAsia="zh-CN"/>
-        </w:rPr>
-      </w:pPr>
-      <w:r>
-        <w:rPr>
-          <w:rFonts w:hint="eastAsia" w:ascii="Arial" w:hAnsi="Arial" w:cs="Arial"/>
-          <w:b/>
-          <w:bCs/>
-          <w:sz w:val="24"/>
-          <w:szCs w:val="32"/>
-          <w:lang w:val="en-US" w:eastAsia="zh-CN"/>
-        </w:rPr>
-        <w:t xml:space="preserve">8.1.2 people risk: </w:t>
-      </w:r>
-      <w:r>
-        <w:rPr>
-          <w:rFonts w:hint="eastAsia" w:ascii="Arial" w:hAnsi="Arial" w:cs="Arial"/>
-          <w:b w:val="0"/>
-          <w:bCs w:val="0"/>
-          <w:sz w:val="24"/>
-          <w:szCs w:val="32"/>
-          <w:lang w:val="en-US" w:eastAsia="zh-CN"/>
-        </w:rPr>
-        <w:t xml:space="preserve">there are two situation, the first is the cooperation and communication between individuals. For example, some of people absent from a routine meeting or seminar or they quit, which lead to staff turnover. In this case, the group members need to organize meetings regularly and </w:t>
-      </w:r>
-      <w:r>
-        <w:rPr>
-          <w:rFonts w:hint="eastAsia" w:ascii="Arial" w:hAnsi="Arial" w:cs="Arial"/>
-          <w:b w:val="0"/>
-          <w:bCs w:val="0"/>
-          <w:sz w:val="24"/>
-          <w:szCs w:val="32"/>
-          <w:lang w:val="en-US" w:eastAsia="zh-CN"/>
-        </w:rPr>
-        <w:t xml:space="preserve">document sharing in order to </w:t>
-      </w:r>
-      <w:r>
-        <w:rPr>
-          <w:rFonts w:hint="eastAsia" w:ascii="Arial" w:hAnsi="Arial" w:cs="Arial"/>
-          <w:b w:val="0"/>
-          <w:bCs w:val="0"/>
-          <w:sz w:val="24"/>
-          <w:szCs w:val="32"/>
-          <w:lang w:val="en-US" w:eastAsia="zh-CN"/>
-        </w:rPr>
-        <w:t xml:space="preserve">communicate in a timely manner and examine the challenges that emerge. The next is about the health problem of group members. To prevent delays in project caused by employee illness, each employee needs to understand the responsibilities of other team members. </w:t>
-      </w:r>
-    </w:p>
-    <w:p>
-      <w:pPr>
-        <w:numPr>
-          <w:numId w:val="0"/>
-        </w:numPr>
-        <w:jc w:val="both"/>
-        <w:rPr>
-          <w:rFonts w:hint="eastAsia" w:ascii="Arial" w:hAnsi="Arial" w:cs="Arial"/>
-          <w:b w:val="0"/>
-          <w:bCs w:val="0"/>
-          <w:sz w:val="24"/>
-          <w:szCs w:val="32"/>
-          <w:lang w:val="en-US" w:eastAsia="zh-CN"/>
-        </w:rPr>
-      </w:pPr>
-    </w:p>
-    <w:p>
-      <w:pPr>
-        <w:numPr>
-          <w:numId w:val="0"/>
-        </w:numPr>
-        <w:jc w:val="both"/>
-        <w:rPr>
-          <w:rFonts w:hint="default" w:ascii="Arial" w:hAnsi="Arial" w:cs="Arial"/>
-          <w:b w:val="0"/>
-          <w:bCs w:val="0"/>
-          <w:sz w:val="24"/>
-          <w:szCs w:val="32"/>
-          <w:lang w:val="en-US" w:eastAsia="zh-CN"/>
-        </w:rPr>
-      </w:pPr>
-      <w:r>
-        <w:rPr>
-          <w:rFonts w:hint="eastAsia" w:ascii="Arial" w:hAnsi="Arial" w:cs="Arial"/>
-          <w:b/>
-          <w:bCs/>
-          <w:sz w:val="24"/>
-          <w:szCs w:val="32"/>
-          <w:lang w:val="en-US" w:eastAsia="zh-CN"/>
-        </w:rPr>
-        <w:t xml:space="preserve">8.1.3 requirement risks: </w:t>
-      </w:r>
-      <w:r>
-        <w:rPr>
-          <w:rFonts w:hint="eastAsia" w:ascii="Arial" w:hAnsi="Arial" w:cs="Arial"/>
-          <w:b w:val="0"/>
-          <w:bCs w:val="0"/>
-          <w:sz w:val="24"/>
-          <w:szCs w:val="32"/>
-          <w:lang w:val="en-US" w:eastAsia="zh-CN"/>
-        </w:rPr>
-        <w:t>changing requirements for game features and design can lead to duplication of development tasks, delayed progress, and other issues. The group can adopt agile development method and divide the whole project into several small goals or tasks.</w:t>
-      </w:r>
-    </w:p>
-    <w:p>
-      <w:pPr>
-        <w:numPr>
-          <w:numId w:val="0"/>
-        </w:numPr>
-        <w:jc w:val="both"/>
-        <w:rPr>
-          <w:rFonts w:hint="eastAsia" w:ascii="Arial" w:hAnsi="Arial" w:cs="Arial"/>
-          <w:b w:val="0"/>
-          <w:bCs w:val="0"/>
-          <w:sz w:val="24"/>
-          <w:szCs w:val="32"/>
-          <w:lang w:val="en-US" w:eastAsia="zh-CN"/>
-        </w:rPr>
-      </w:pPr>
-    </w:p>
-    <w:p>
-      <w:pPr>
-        <w:numPr>
-          <w:numId w:val="0"/>
-        </w:numPr>
-        <w:jc w:val="both"/>
-        <w:rPr>
-          <w:rFonts w:hint="default" w:ascii="Arial" w:hAnsi="Arial" w:cs="Arial"/>
-          <w:b w:val="0"/>
-          <w:bCs w:val="0"/>
-          <w:sz w:val="24"/>
-          <w:szCs w:val="32"/>
-          <w:lang w:val="en-US" w:eastAsia="zh-CN"/>
-        </w:rPr>
-      </w:pPr>
-      <w:r>
-        <w:rPr>
-          <w:rFonts w:hint="eastAsia" w:ascii="Arial" w:hAnsi="Arial" w:cs="Arial"/>
-          <w:b/>
-          <w:bCs/>
-          <w:sz w:val="24"/>
-          <w:szCs w:val="32"/>
-          <w:lang w:val="en-US" w:eastAsia="zh-CN"/>
-        </w:rPr>
-        <w:t>8.1.4 security risk:</w:t>
-      </w:r>
-      <w:r>
-        <w:rPr>
-          <w:rFonts w:hint="eastAsia" w:ascii="Arial" w:hAnsi="Arial" w:cs="Arial"/>
-          <w:b w:val="0"/>
-          <w:bCs w:val="0"/>
-          <w:sz w:val="24"/>
-          <w:szCs w:val="32"/>
-          <w:lang w:val="en-US" w:eastAsia="zh-CN"/>
-        </w:rPr>
-        <w:t xml:space="preserve"> it involves personal information and data of players. Therefore, the system need to encrypted storage and transmission those sensitive data to ensure the integrality and restrict access to systems and data.</w:t>
-      </w:r>
-    </w:p>
-    <w:p>
-      <w:pPr>
-        <w:numPr>
-          <w:numId w:val="0"/>
-        </w:numPr>
-        <w:jc w:val="both"/>
-        <w:rPr>
-          <w:rFonts w:hint="eastAsia" w:ascii="Arial" w:hAnsi="Arial" w:cs="Arial"/>
-          <w:b w:val="0"/>
-          <w:bCs w:val="0"/>
-          <w:sz w:val="24"/>
-          <w:szCs w:val="32"/>
-          <w:lang w:val="en-US" w:eastAsia="zh-CN"/>
-        </w:rPr>
-      </w:pPr>
-    </w:p>
-    <w:p>
-      <w:pPr>
-        <w:numPr>
-          <w:numId w:val="0"/>
-        </w:numPr>
-        <w:jc w:val="both"/>
-        <w:rPr>
-          <w:rFonts w:hint="default" w:ascii="Arial" w:hAnsi="Arial" w:cs="Arial"/>
-          <w:b w:val="0"/>
-          <w:bCs w:val="0"/>
-          <w:sz w:val="24"/>
-          <w:szCs w:val="32"/>
-          <w:lang w:val="en-US" w:eastAsia="zh-CN"/>
-        </w:rPr>
-      </w:pPr>
-      <w:r>
-        <w:rPr>
-          <w:rFonts w:hint="eastAsia" w:ascii="Arial" w:hAnsi="Arial" w:cs="Arial"/>
-          <w:b/>
-          <w:bCs/>
-          <w:sz w:val="24"/>
-          <w:szCs w:val="32"/>
-          <w:lang w:val="en-US" w:eastAsia="zh-CN"/>
-        </w:rPr>
-        <w:t>8.1.6 estimation risks:</w:t>
-      </w:r>
-      <w:r>
-        <w:rPr>
-          <w:rFonts w:hint="eastAsia" w:ascii="Arial" w:hAnsi="Arial" w:cs="Arial"/>
-          <w:b w:val="0"/>
-          <w:bCs w:val="0"/>
-          <w:sz w:val="24"/>
-          <w:szCs w:val="32"/>
-          <w:lang w:val="en-US" w:eastAsia="zh-CN"/>
-        </w:rPr>
-        <w:t xml:space="preserve"> inaccurate time estimates led to project delays, for example, the UI designer didn't finish the drawing or the design documentation lacks of clarity and logic. It should be regular meetings to share progress and adjust plans.</w:t>
-      </w:r>
-    </w:p>
-    <w:p>
-      <w:pPr>
-        <w:numPr>
-          <w:numId w:val="0"/>
-        </w:numPr>
-        <w:jc w:val="both"/>
-        <w:rPr>
-          <w:rFonts w:hint="eastAsia" w:ascii="Arial" w:hAnsi="Arial" w:cs="Arial"/>
-          <w:b w:val="0"/>
-          <w:bCs w:val="0"/>
-          <w:sz w:val="24"/>
-          <w:szCs w:val="32"/>
-          <w:lang w:val="en-US" w:eastAsia="zh-CN"/>
-        </w:rPr>
-      </w:pPr>
-    </w:p>
-    <w:p>
-      <w:pPr>
-        <w:numPr>
-          <w:ilvl w:val="0"/>
-          <w:numId w:val="0"/>
-        </w:numPr>
-        <w:rPr>
-          <w:rFonts w:hint="eastAsia" w:ascii="Arial" w:hAnsi="Arial" w:cs="Arial"/>
-          <w:sz w:val="24"/>
-          <w:szCs w:val="24"/>
-          <w:lang w:val="en-US" w:eastAsia="zh-CN"/>
-        </w:rPr>
-      </w:pPr>
-    </w:p>
-    <w:p>
-      <w:pPr>
-        <w:numPr>
-          <w:ilvl w:val="0"/>
-          <w:numId w:val="0"/>
-        </w:numPr>
-        <w:rPr>
-          <w:rFonts w:hint="eastAsia" w:ascii="Arial" w:hAnsi="Arial" w:cs="Arial"/>
-          <w:sz w:val="24"/>
-          <w:szCs w:val="24"/>
-          <w:lang w:val="en-US" w:eastAsia="zh-CN"/>
-        </w:rPr>
-      </w:pPr>
-    </w:p>
-    <w:p>
-      <w:pPr>
-        <w:numPr>
-          <w:numId w:val="0"/>
-        </w:numPr>
-        <w:jc w:val="both"/>
-        <w:rPr>
-          <w:rFonts w:hint="default" w:ascii="Arial" w:hAnsi="Arial" w:cs="Arial"/>
-          <w:b w:val="0"/>
-          <w:bCs w:val="0"/>
+          <w:rFonts w:hint="default" w:ascii="Arial" w:hAnsi="Arial" w:cs="Arial"/>
           <w:sz w:val="24"/>
           <w:szCs w:val="32"/>
           <w:lang w:val="en-US" w:eastAsia="zh-CN"/>

</xml_diff>

<commit_message>
doc: Corrected wording errors in high-level-documentation
We use "armies" or "troop" to describe the unit in this game
</commit_message>
<xml_diff>
--- a/doc/Design Document/High-Level Document.docx
+++ b/doc/Design Document/High-Level Document.docx
@@ -1031,16 +1031,14 @@
         </w:rPr>
         <w:t xml:space="preserve">each player counts out 40 </w:t>
       </w:r>
-      <w:bookmarkStart w:id="2" w:name="OLE_LINK3"/>
-      <w:r>
-        <w:rPr>
-          <w:rFonts w:ascii="Arial" w:hAnsi="Arial" w:cs="Arial" w:hint="eastAsia"/>
-          <w:sz w:val="24"/>
-          <w:szCs w:val="32"/>
-        </w:rPr>
-        <w:t xml:space="preserve">infantries </w:t>
-      </w:r>
-      <w:bookmarkEnd w:id="2"/>
+      <w:r>
+        <w:rPr>
+          <w:rFonts w:ascii="Arial" w:hAnsi="Arial" w:cs="Arial"/>
+          <w:sz w:val="24"/>
+          <w:szCs w:val="32"/>
+        </w:rPr>
+        <w:t xml:space="preserve">armies </w:t>
+      </w:r>
       <w:r>
         <w:rPr>
           <w:rFonts w:ascii="Arial" w:hAnsi="Arial" w:cs="Arial" w:hint="eastAsia"/>
@@ -1068,7 +1066,23 @@
           <w:sz w:val="24"/>
           <w:szCs w:val="32"/>
         </w:rPr>
-        <w:t>each player counts out 35 infantries if there are 3 players</w:t>
+        <w:t xml:space="preserve">each player counts out 35 </w:t>
+      </w:r>
+      <w:r>
+        <w:rPr>
+          <w:rFonts w:ascii="Arial" w:hAnsi="Arial" w:cs="Arial"/>
+          <w:sz w:val="24"/>
+          <w:szCs w:val="32"/>
+        </w:rPr>
+        <w:t xml:space="preserve">armies </w:t>
+      </w:r>
+      <w:r>
+        <w:rPr>
+          <w:rFonts w:ascii="Arial" w:hAnsi="Arial" w:cs="Arial" w:hint="eastAsia"/>
+          <w:sz w:val="24"/>
+          <w:szCs w:val="32"/>
+        </w:rPr>
+        <w:t>if there are 3 players</w:t>
       </w:r>
     </w:p>
     <w:p>
@@ -1089,7 +1103,23 @@
           <w:sz w:val="24"/>
           <w:szCs w:val="32"/>
         </w:rPr>
-        <w:t>each player counts out 30 infantries if there are 4 players</w:t>
+        <w:t xml:space="preserve">each player counts out 30 </w:t>
+      </w:r>
+      <w:r>
+        <w:rPr>
+          <w:rFonts w:ascii="Arial" w:hAnsi="Arial" w:cs="Arial"/>
+          <w:sz w:val="24"/>
+          <w:szCs w:val="32"/>
+        </w:rPr>
+        <w:t xml:space="preserve">armies </w:t>
+      </w:r>
+      <w:r>
+        <w:rPr>
+          <w:rFonts w:ascii="Arial" w:hAnsi="Arial" w:cs="Arial" w:hint="eastAsia"/>
+          <w:sz w:val="24"/>
+          <w:szCs w:val="32"/>
+        </w:rPr>
+        <w:t>if there are 4 players</w:t>
       </w:r>
     </w:p>
     <w:p>
@@ -1110,7 +1140,23 @@
           <w:sz w:val="24"/>
           <w:szCs w:val="32"/>
         </w:rPr>
-        <w:t>each player counts out 25 infantries if there are 5 players</w:t>
+        <w:t xml:space="preserve">each player counts out 25 </w:t>
+      </w:r>
+      <w:r>
+        <w:rPr>
+          <w:rFonts w:ascii="Arial" w:hAnsi="Arial" w:cs="Arial"/>
+          <w:sz w:val="24"/>
+          <w:szCs w:val="32"/>
+        </w:rPr>
+        <w:t xml:space="preserve">armies </w:t>
+      </w:r>
+      <w:r>
+        <w:rPr>
+          <w:rFonts w:ascii="Arial" w:hAnsi="Arial" w:cs="Arial" w:hint="eastAsia"/>
+          <w:sz w:val="24"/>
+          <w:szCs w:val="32"/>
+        </w:rPr>
+        <w:t>if there are 5 players</w:t>
       </w:r>
     </w:p>
     <w:p>
@@ -1131,7 +1177,23 @@
           <w:sz w:val="24"/>
           <w:szCs w:val="32"/>
         </w:rPr>
-        <w:t>each player counts out 20 infantries if there are 6 players</w:t>
+        <w:t xml:space="preserve">each player counts out 20 </w:t>
+      </w:r>
+      <w:r>
+        <w:rPr>
+          <w:rFonts w:ascii="Arial" w:hAnsi="Arial" w:cs="Arial"/>
+          <w:sz w:val="24"/>
+          <w:szCs w:val="32"/>
+        </w:rPr>
+        <w:t xml:space="preserve">armies </w:t>
+      </w:r>
+      <w:r>
+        <w:rPr>
+          <w:rFonts w:ascii="Arial" w:hAnsi="Arial" w:cs="Arial" w:hint="eastAsia"/>
+          <w:sz w:val="24"/>
+          <w:szCs w:val="32"/>
+        </w:rPr>
+        <w:t>if there are 6 players</w:t>
       </w:r>
     </w:p>
     <w:p>
@@ -1191,7 +1253,7 @@
         </w:rPr>
         <w:t xml:space="preserve"> select module: </w:t>
       </w:r>
-      <w:bookmarkStart w:id="3" w:name="OLE_LINK9"/>
+      <w:bookmarkStart w:id="2" w:name="OLE_LINK9"/>
       <w:r>
         <w:rPr>
           <w:rFonts w:ascii="Arial" w:hAnsi="Arial" w:cs="Arial"/>
@@ -1213,7 +1275,7 @@
         </w:rPr>
         <w:t xml:space="preserve"> a starting area as their headquarter at the beginning of the game and acquire a given resources and forces</w:t>
       </w:r>
-      <w:bookmarkEnd w:id="3"/>
+      <w:bookmarkEnd w:id="2"/>
       <w:r>
         <w:rPr>
           <w:rFonts w:ascii="Arial" w:hAnsi="Arial" w:cs="Arial" w:hint="eastAsia"/>
@@ -1428,7 +1490,15 @@
           <w:rFonts w:ascii="Arial" w:hAnsi="Arial" w:cs="Arial" w:hint="eastAsia"/>
           <w:sz w:val="24"/>
         </w:rPr>
-        <w:t>. When players gain three cards of same armie</w:t>
+        <w:t xml:space="preserve">. When players gain three cards of same </w:t>
+      </w:r>
+      <w:proofErr w:type="gramStart"/>
+      <w:r>
+        <w:rPr>
+          <w:rFonts w:ascii="Arial" w:hAnsi="Arial" w:cs="Arial" w:hint="eastAsia"/>
+          <w:sz w:val="24"/>
+        </w:rPr>
+        <w:t>armie</w:t>
       </w:r>
       <w:r>
         <w:rPr>
@@ -1437,28 +1507,13 @@
         </w:rPr>
         <w:t>s</w:t>
       </w:r>
-      <w:r>
-        <w:rPr>
-          <w:rFonts w:ascii="Arial" w:hAnsi="Arial" w:cs="Arial" w:hint="eastAsia"/>
-          <w:sz w:val="24"/>
-        </w:rPr>
-        <w:t xml:space="preserve"> type or three cards of random </w:t>
-      </w:r>
-      <w:proofErr w:type="gramStart"/>
-      <w:r>
-        <w:rPr>
-          <w:rFonts w:ascii="Arial" w:hAnsi="Arial" w:cs="Arial" w:hint="eastAsia"/>
-          <w:sz w:val="24"/>
-        </w:rPr>
-        <w:t>armies</w:t>
-      </w:r>
       <w:proofErr w:type="gramEnd"/>
       <w:r>
         <w:rPr>
           <w:rFonts w:ascii="Arial" w:hAnsi="Arial" w:cs="Arial" w:hint="eastAsia"/>
           <w:sz w:val="24"/>
         </w:rPr>
-        <w:t xml:space="preserve"> type or two random armies cards and one wild card, they can get some of troops in the </w:t>
+        <w:t xml:space="preserve"> type or three cards of random armies type or two random armies cards and one wild card, they can get some of troops in the </w:t>
       </w:r>
       <w:r>
         <w:rPr>
@@ -1958,7 +2013,7 @@
         </w:rPr>
         <w:t xml:space="preserve">: when the user clicks the button, </w:t>
       </w:r>
-      <w:bookmarkStart w:id="4" w:name="OLE_LINK4"/>
+      <w:bookmarkStart w:id="3" w:name="OLE_LINK4"/>
       <w:r>
         <w:rPr>
           <w:rFonts w:ascii="Arial" w:hAnsi="Arial" w:cs="Arial" w:hint="eastAsia"/>
@@ -1967,7 +2022,7 @@
         </w:rPr>
         <w:t>the loading screen will appear first and the page jumps to the single player interface.</w:t>
       </w:r>
-      <w:bookmarkEnd w:id="4"/>
+      <w:bookmarkEnd w:id="3"/>
       <w:r>
         <w:rPr>
           <w:rFonts w:ascii="Arial" w:hAnsi="Arial" w:cs="Arial" w:hint="eastAsia"/>
@@ -2126,7 +2181,7 @@
         </w:rPr>
         <w:t xml:space="preserve"> when they enter the settings interface</w:t>
       </w:r>
-      <w:bookmarkStart w:id="5" w:name="OLE_LINK2"/>
+      <w:bookmarkStart w:id="4" w:name="OLE_LINK2"/>
       <w:r>
         <w:rPr>
           <w:rFonts w:ascii="Arial" w:hAnsi="Arial" w:cs="Arial" w:hint="eastAsia"/>
@@ -2142,7 +2197,7 @@
         </w:rPr>
         <w:t>It is aimed at accommodating different player preferences.</w:t>
       </w:r>
-      <w:bookmarkEnd w:id="5"/>
+      <w:bookmarkEnd w:id="4"/>
       <w:r>
         <w:rPr>
           <w:rFonts w:ascii="Arial" w:hAnsi="Arial" w:cs="Arial" w:hint="eastAsia"/>
@@ -2179,7 +2234,7 @@
         </w:rPr>
         <w:t xml:space="preserve">music options (BGM volume): </w:t>
       </w:r>
-      <w:bookmarkStart w:id="6" w:name="OLE_LINK1"/>
+      <w:bookmarkStart w:id="5" w:name="OLE_LINK1"/>
       <w:r>
         <w:rPr>
           <w:rFonts w:ascii="Arial" w:hAnsi="Arial" w:cs="Arial" w:hint="eastAsia"/>
@@ -2188,7 +2243,7 @@
         </w:rPr>
         <w:t>the user can adjust the volume of music</w:t>
       </w:r>
-      <w:bookmarkEnd w:id="6"/>
+      <w:bookmarkEnd w:id="5"/>
     </w:p>
     <w:p>
       <w:pPr>

</xml_diff>